<commit_message>
16.12.2021 - portato avanti la documentazione
</commit_message>
<xml_diff>
--- a/Documentazione/I3_Pasquini_doc_ChatFirebase.docx
+++ b/Documentazione/I3_Pasquini_doc_ChatFirebase.docx
@@ -70,14 +70,21 @@
           <w:docPartUnique/>
         </w:docPartObj>
       </w:sdtPr>
-      <w:sdtEndPr/>
       <w:sdtContent>
         <w:p>
           <w:pPr>
             <w:pStyle w:val="Sommario1"/>
             <w:tabs>
-              <w:tab w:val="right" w:leader="dot" w:pos="9638"/>
+              <w:tab w:val="left" w:pos="400"/>
+              <w:tab w:val="right" w:leader="dot" w:pos="9628"/>
             </w:tabs>
+            <w:rPr>
+              <w:rFonts w:asciiTheme="minorHAnsi" w:eastAsiaTheme="minorEastAsia" w:hAnsiTheme="minorHAnsi" w:cstheme="minorBidi"/>
+              <w:noProof/>
+              <w:sz w:val="22"/>
+              <w:szCs w:val="22"/>
+              <w:lang w:val="it-IT"/>
+            </w:rPr>
           </w:pPr>
           <w:r>
             <w:fldChar w:fldCharType="begin"/>
@@ -94,19 +101,73 @@
             </w:rPr>
             <w:fldChar w:fldCharType="separate"/>
           </w:r>
-          <w:hyperlink w:anchor="__RefHeading___Toc1221_2866232661">
-            <w:r>
-              <w:rPr>
-                <w:rStyle w:val="IndexLink"/>
-              </w:rPr>
-              <w:t>1 Introduzione</w:t>
-            </w:r>
-            <w:r>
-              <w:rPr>
-                <w:rStyle w:val="IndexLink"/>
+          <w:hyperlink w:anchor="_Toc90560936" w:history="1">
+            <w:r>
+              <w:rPr>
+                <w:rStyle w:val="Collegamentoipertestuale"/>
+                <w:noProof/>
+                <w:lang w:val="it-IT"/>
+              </w:rPr>
+              <w:t>1</w:t>
+            </w:r>
+            <w:r>
+              <w:rPr>
+                <w:rFonts w:asciiTheme="minorHAnsi" w:eastAsiaTheme="minorEastAsia" w:hAnsiTheme="minorHAnsi" w:cstheme="minorBidi"/>
+                <w:noProof/>
+                <w:sz w:val="22"/>
+                <w:szCs w:val="22"/>
+                <w:lang w:val="it-IT"/>
               </w:rPr>
               <w:tab/>
-              <w:t>2</w:t>
+            </w:r>
+            <w:r>
+              <w:rPr>
+                <w:rStyle w:val="Collegamentoipertestuale"/>
+                <w:noProof/>
+                <w:lang w:val="it-IT"/>
+              </w:rPr>
+              <w:t>Introduzione</w:t>
+            </w:r>
+            <w:r>
+              <w:rPr>
+                <w:noProof/>
+              </w:rPr>
+              <w:tab/>
+            </w:r>
+            <w:r>
+              <w:rPr>
+                <w:noProof/>
+              </w:rPr>
+              <w:fldChar w:fldCharType="begin"/>
+            </w:r>
+            <w:r>
+              <w:rPr>
+                <w:noProof/>
+              </w:rPr>
+              <w:instrText xml:space="preserve"> PAGEREF _Toc90560936 \h </w:instrText>
+            </w:r>
+            <w:r>
+              <w:rPr>
+                <w:noProof/>
+              </w:rPr>
+            </w:r>
+            <w:r>
+              <w:rPr>
+                <w:noProof/>
+              </w:rPr>
+              <w:fldChar w:fldCharType="separate"/>
+            </w:r>
+            <w:r>
+              <w:rPr>
+                <w:noProof/>
+              </w:rPr>
+              <w:t>3</w:t>
+            </w:r>
+            <w:r>
+              <w:rPr>
+                <w:noProof/>
+              </w:rPr>
+              <w:fldChar w:fldCharType="end"/>
             </w:r>
           </w:hyperlink>
         </w:p>
@@ -114,22 +175,82 @@
           <w:pPr>
             <w:pStyle w:val="Sommario2"/>
             <w:tabs>
-              <w:tab w:val="right" w:leader="dot" w:pos="9638"/>
+              <w:tab w:val="left" w:pos="800"/>
+              <w:tab w:val="right" w:leader="dot" w:pos="9628"/>
             </w:tabs>
+            <w:rPr>
+              <w:rFonts w:asciiTheme="minorHAnsi" w:eastAsiaTheme="minorEastAsia" w:hAnsiTheme="minorHAnsi" w:cstheme="minorBidi"/>
+              <w:noProof/>
+              <w:sz w:val="22"/>
+              <w:szCs w:val="22"/>
+              <w:lang w:val="it-IT"/>
+            </w:rPr>
           </w:pPr>
-          <w:hyperlink w:anchor="__RefHeading___Toc1223_2866232661">
-            <w:r>
-              <w:rPr>
-                <w:rStyle w:val="IndexLink"/>
-              </w:rPr>
-              <w:t>1.1 Informazioni sul progetto</w:t>
-            </w:r>
-            <w:r>
-              <w:rPr>
-                <w:rStyle w:val="IndexLink"/>
+          <w:hyperlink w:anchor="_Toc90560937" w:history="1">
+            <w:r>
+              <w:rPr>
+                <w:rStyle w:val="Collegamentoipertestuale"/>
+                <w:noProof/>
+              </w:rPr>
+              <w:t>1.1</w:t>
+            </w:r>
+            <w:r>
+              <w:rPr>
+                <w:rFonts w:asciiTheme="minorHAnsi" w:eastAsiaTheme="minorEastAsia" w:hAnsiTheme="minorHAnsi" w:cstheme="minorBidi"/>
+                <w:noProof/>
+                <w:sz w:val="22"/>
+                <w:szCs w:val="22"/>
+                <w:lang w:val="it-IT"/>
               </w:rPr>
               <w:tab/>
-              <w:t>2</w:t>
+            </w:r>
+            <w:r>
+              <w:rPr>
+                <w:rStyle w:val="Collegamentoipertestuale"/>
+                <w:noProof/>
+              </w:rPr>
+              <w:t>Informazioni sul progetto</w:t>
+            </w:r>
+            <w:r>
+              <w:rPr>
+                <w:noProof/>
+              </w:rPr>
+              <w:tab/>
+            </w:r>
+            <w:r>
+              <w:rPr>
+                <w:noProof/>
+              </w:rPr>
+              <w:fldChar w:fldCharType="begin"/>
+            </w:r>
+            <w:r>
+              <w:rPr>
+                <w:noProof/>
+              </w:rPr>
+              <w:instrText xml:space="preserve"> PAGEREF _Toc90560937 \h </w:instrText>
+            </w:r>
+            <w:r>
+              <w:rPr>
+                <w:noProof/>
+              </w:rPr>
+            </w:r>
+            <w:r>
+              <w:rPr>
+                <w:noProof/>
+              </w:rPr>
+              <w:fldChar w:fldCharType="separate"/>
+            </w:r>
+            <w:r>
+              <w:rPr>
+                <w:noProof/>
+              </w:rPr>
+              <w:t>3</w:t>
+            </w:r>
+            <w:r>
+              <w:rPr>
+                <w:noProof/>
+              </w:rPr>
+              <w:fldChar w:fldCharType="end"/>
             </w:r>
           </w:hyperlink>
         </w:p>
@@ -137,22 +258,82 @@
           <w:pPr>
             <w:pStyle w:val="Sommario2"/>
             <w:tabs>
-              <w:tab w:val="right" w:leader="dot" w:pos="9638"/>
+              <w:tab w:val="left" w:pos="800"/>
+              <w:tab w:val="right" w:leader="dot" w:pos="9628"/>
             </w:tabs>
+            <w:rPr>
+              <w:rFonts w:asciiTheme="minorHAnsi" w:eastAsiaTheme="minorEastAsia" w:hAnsiTheme="minorHAnsi" w:cstheme="minorBidi"/>
+              <w:noProof/>
+              <w:sz w:val="22"/>
+              <w:szCs w:val="22"/>
+              <w:lang w:val="it-IT"/>
+            </w:rPr>
           </w:pPr>
-          <w:hyperlink w:anchor="__RefHeading___Toc1225_2866232661">
-            <w:r>
-              <w:rPr>
-                <w:rStyle w:val="IndexLink"/>
-              </w:rPr>
-              <w:t>1.2 Abstract</w:t>
-            </w:r>
-            <w:r>
-              <w:rPr>
-                <w:rStyle w:val="IndexLink"/>
+          <w:hyperlink w:anchor="_Toc90560938" w:history="1">
+            <w:r>
+              <w:rPr>
+                <w:rStyle w:val="Collegamentoipertestuale"/>
+                <w:noProof/>
+              </w:rPr>
+              <w:t>1.2</w:t>
+            </w:r>
+            <w:r>
+              <w:rPr>
+                <w:rFonts w:asciiTheme="minorHAnsi" w:eastAsiaTheme="minorEastAsia" w:hAnsiTheme="minorHAnsi" w:cstheme="minorBidi"/>
+                <w:noProof/>
+                <w:sz w:val="22"/>
+                <w:szCs w:val="22"/>
+                <w:lang w:val="it-IT"/>
               </w:rPr>
               <w:tab/>
-              <w:t>2</w:t>
+            </w:r>
+            <w:r>
+              <w:rPr>
+                <w:rStyle w:val="Collegamentoipertestuale"/>
+                <w:noProof/>
+              </w:rPr>
+              <w:t>Abstract</w:t>
+            </w:r>
+            <w:r>
+              <w:rPr>
+                <w:noProof/>
+              </w:rPr>
+              <w:tab/>
+            </w:r>
+            <w:r>
+              <w:rPr>
+                <w:noProof/>
+              </w:rPr>
+              <w:fldChar w:fldCharType="begin"/>
+            </w:r>
+            <w:r>
+              <w:rPr>
+                <w:noProof/>
+              </w:rPr>
+              <w:instrText xml:space="preserve"> PAGEREF _Toc90560938 \h </w:instrText>
+            </w:r>
+            <w:r>
+              <w:rPr>
+                <w:noProof/>
+              </w:rPr>
+            </w:r>
+            <w:r>
+              <w:rPr>
+                <w:noProof/>
+              </w:rPr>
+              <w:fldChar w:fldCharType="separate"/>
+            </w:r>
+            <w:r>
+              <w:rPr>
+                <w:noProof/>
+              </w:rPr>
+              <w:t>3</w:t>
+            </w:r>
+            <w:r>
+              <w:rPr>
+                <w:noProof/>
+              </w:rPr>
+              <w:fldChar w:fldCharType="end"/>
             </w:r>
           </w:hyperlink>
         </w:p>
@@ -160,22 +341,2333 @@
           <w:pPr>
             <w:pStyle w:val="Sommario2"/>
             <w:tabs>
-              <w:tab w:val="right" w:leader="dot" w:pos="9638"/>
+              <w:tab w:val="left" w:pos="800"/>
+              <w:tab w:val="right" w:leader="dot" w:pos="9628"/>
             </w:tabs>
+            <w:rPr>
+              <w:rFonts w:asciiTheme="minorHAnsi" w:eastAsiaTheme="minorEastAsia" w:hAnsiTheme="minorHAnsi" w:cstheme="minorBidi"/>
+              <w:noProof/>
+              <w:sz w:val="22"/>
+              <w:szCs w:val="22"/>
+              <w:lang w:val="it-IT"/>
+            </w:rPr>
           </w:pPr>
-          <w:hyperlink w:anchor="__RefHeading___Toc1227_2866232661">
-            <w:r>
-              <w:rPr>
-                <w:rStyle w:val="IndexLink"/>
-              </w:rPr>
-              <w:t>1.3 Scopo</w:t>
-            </w:r>
-            <w:r>
-              <w:rPr>
-                <w:rStyle w:val="IndexLink"/>
+          <w:hyperlink w:anchor="_Toc90560939" w:history="1">
+            <w:r>
+              <w:rPr>
+                <w:rStyle w:val="Collegamentoipertestuale"/>
+                <w:noProof/>
+              </w:rPr>
+              <w:t>1.3</w:t>
+            </w:r>
+            <w:r>
+              <w:rPr>
+                <w:rFonts w:asciiTheme="minorHAnsi" w:eastAsiaTheme="minorEastAsia" w:hAnsiTheme="minorHAnsi" w:cstheme="minorBidi"/>
+                <w:noProof/>
+                <w:sz w:val="22"/>
+                <w:szCs w:val="22"/>
+                <w:lang w:val="it-IT"/>
               </w:rPr>
               <w:tab/>
+            </w:r>
+            <w:r>
+              <w:rPr>
+                <w:rStyle w:val="Collegamentoipertestuale"/>
+                <w:noProof/>
+              </w:rPr>
+              <w:t>Scopo</w:t>
+            </w:r>
+            <w:r>
+              <w:rPr>
+                <w:noProof/>
+              </w:rPr>
+              <w:tab/>
+            </w:r>
+            <w:r>
+              <w:rPr>
+                <w:noProof/>
+              </w:rPr>
+              <w:fldChar w:fldCharType="begin"/>
+            </w:r>
+            <w:r>
+              <w:rPr>
+                <w:noProof/>
+              </w:rPr>
+              <w:instrText xml:space="preserve"> PAGEREF _Toc90560939 \h </w:instrText>
+            </w:r>
+            <w:r>
+              <w:rPr>
+                <w:noProof/>
+              </w:rPr>
+            </w:r>
+            <w:r>
+              <w:rPr>
+                <w:noProof/>
+              </w:rPr>
+              <w:fldChar w:fldCharType="separate"/>
+            </w:r>
+            <w:r>
+              <w:rPr>
+                <w:noProof/>
+              </w:rPr>
+              <w:t>3</w:t>
+            </w:r>
+            <w:r>
+              <w:rPr>
+                <w:noProof/>
+              </w:rPr>
+              <w:fldChar w:fldCharType="end"/>
+            </w:r>
+          </w:hyperlink>
+        </w:p>
+        <w:p>
+          <w:pPr>
+            <w:pStyle w:val="Sommario1"/>
+            <w:tabs>
+              <w:tab w:val="left" w:pos="400"/>
+              <w:tab w:val="right" w:leader="dot" w:pos="9628"/>
+            </w:tabs>
+            <w:rPr>
+              <w:rFonts w:asciiTheme="minorHAnsi" w:eastAsiaTheme="minorEastAsia" w:hAnsiTheme="minorHAnsi" w:cstheme="minorBidi"/>
+              <w:noProof/>
+              <w:sz w:val="22"/>
+              <w:szCs w:val="22"/>
+              <w:lang w:val="it-IT"/>
+            </w:rPr>
+          </w:pPr>
+          <w:hyperlink w:anchor="_Toc90560940" w:history="1">
+            <w:r>
+              <w:rPr>
+                <w:rStyle w:val="Collegamentoipertestuale"/>
+                <w:noProof/>
+              </w:rPr>
               <w:t>2</w:t>
+            </w:r>
+            <w:r>
+              <w:rPr>
+                <w:rFonts w:asciiTheme="minorHAnsi" w:eastAsiaTheme="minorEastAsia" w:hAnsiTheme="minorHAnsi" w:cstheme="minorBidi"/>
+                <w:noProof/>
+                <w:sz w:val="22"/>
+                <w:szCs w:val="22"/>
+                <w:lang w:val="it-IT"/>
+              </w:rPr>
+              <w:tab/>
+            </w:r>
+            <w:r>
+              <w:rPr>
+                <w:rStyle w:val="Collegamentoipertestuale"/>
+                <w:noProof/>
+              </w:rPr>
+              <w:t>Analisi</w:t>
+            </w:r>
+            <w:r>
+              <w:rPr>
+                <w:noProof/>
+              </w:rPr>
+              <w:tab/>
+            </w:r>
+            <w:r>
+              <w:rPr>
+                <w:noProof/>
+              </w:rPr>
+              <w:fldChar w:fldCharType="begin"/>
+            </w:r>
+            <w:r>
+              <w:rPr>
+                <w:noProof/>
+              </w:rPr>
+              <w:instrText xml:space="preserve"> PAGEREF _Toc90560940 \h </w:instrText>
+            </w:r>
+            <w:r>
+              <w:rPr>
+                <w:noProof/>
+              </w:rPr>
+            </w:r>
+            <w:r>
+              <w:rPr>
+                <w:noProof/>
+              </w:rPr>
+              <w:fldChar w:fldCharType="separate"/>
+            </w:r>
+            <w:r>
+              <w:rPr>
+                <w:noProof/>
+              </w:rPr>
+              <w:t>4</w:t>
+            </w:r>
+            <w:r>
+              <w:rPr>
+                <w:noProof/>
+              </w:rPr>
+              <w:fldChar w:fldCharType="end"/>
+            </w:r>
+          </w:hyperlink>
+        </w:p>
+        <w:p>
+          <w:pPr>
+            <w:pStyle w:val="Sommario2"/>
+            <w:tabs>
+              <w:tab w:val="left" w:pos="800"/>
+              <w:tab w:val="right" w:leader="dot" w:pos="9628"/>
+            </w:tabs>
+            <w:rPr>
+              <w:rFonts w:asciiTheme="minorHAnsi" w:eastAsiaTheme="minorEastAsia" w:hAnsiTheme="minorHAnsi" w:cstheme="minorBidi"/>
+              <w:noProof/>
+              <w:sz w:val="22"/>
+              <w:szCs w:val="22"/>
+              <w:lang w:val="it-IT"/>
+            </w:rPr>
+          </w:pPr>
+          <w:hyperlink w:anchor="_Toc90560941" w:history="1">
+            <w:r>
+              <w:rPr>
+                <w:rStyle w:val="Collegamentoipertestuale"/>
+                <w:noProof/>
+              </w:rPr>
+              <w:t>2.1</w:t>
+            </w:r>
+            <w:r>
+              <w:rPr>
+                <w:rFonts w:asciiTheme="minorHAnsi" w:eastAsiaTheme="minorEastAsia" w:hAnsiTheme="minorHAnsi" w:cstheme="minorBidi"/>
+                <w:noProof/>
+                <w:sz w:val="22"/>
+                <w:szCs w:val="22"/>
+                <w:lang w:val="it-IT"/>
+              </w:rPr>
+              <w:tab/>
+            </w:r>
+            <w:r>
+              <w:rPr>
+                <w:rStyle w:val="Collegamentoipertestuale"/>
+                <w:noProof/>
+              </w:rPr>
+              <w:t>Analisi del dominio</w:t>
+            </w:r>
+            <w:r>
+              <w:rPr>
+                <w:noProof/>
+              </w:rPr>
+              <w:tab/>
+            </w:r>
+            <w:r>
+              <w:rPr>
+                <w:noProof/>
+              </w:rPr>
+              <w:fldChar w:fldCharType="begin"/>
+            </w:r>
+            <w:r>
+              <w:rPr>
+                <w:noProof/>
+              </w:rPr>
+              <w:instrText xml:space="preserve"> PAGEREF _Toc90560941 \h </w:instrText>
+            </w:r>
+            <w:r>
+              <w:rPr>
+                <w:noProof/>
+              </w:rPr>
+            </w:r>
+            <w:r>
+              <w:rPr>
+                <w:noProof/>
+              </w:rPr>
+              <w:fldChar w:fldCharType="separate"/>
+            </w:r>
+            <w:r>
+              <w:rPr>
+                <w:noProof/>
+              </w:rPr>
+              <w:t>4</w:t>
+            </w:r>
+            <w:r>
+              <w:rPr>
+                <w:noProof/>
+              </w:rPr>
+              <w:fldChar w:fldCharType="end"/>
+            </w:r>
+          </w:hyperlink>
+        </w:p>
+        <w:p>
+          <w:pPr>
+            <w:pStyle w:val="Sommario2"/>
+            <w:tabs>
+              <w:tab w:val="left" w:pos="800"/>
+              <w:tab w:val="right" w:leader="dot" w:pos="9628"/>
+            </w:tabs>
+            <w:rPr>
+              <w:rFonts w:asciiTheme="minorHAnsi" w:eastAsiaTheme="minorEastAsia" w:hAnsiTheme="minorHAnsi" w:cstheme="minorBidi"/>
+              <w:noProof/>
+              <w:sz w:val="22"/>
+              <w:szCs w:val="22"/>
+              <w:lang w:val="it-IT"/>
+            </w:rPr>
+          </w:pPr>
+          <w:hyperlink w:anchor="_Toc90560942" w:history="1">
+            <w:r>
+              <w:rPr>
+                <w:rStyle w:val="Collegamentoipertestuale"/>
+                <w:noProof/>
+              </w:rPr>
+              <w:t>2.2</w:t>
+            </w:r>
+            <w:r>
+              <w:rPr>
+                <w:rFonts w:asciiTheme="minorHAnsi" w:eastAsiaTheme="minorEastAsia" w:hAnsiTheme="minorHAnsi" w:cstheme="minorBidi"/>
+                <w:noProof/>
+                <w:sz w:val="22"/>
+                <w:szCs w:val="22"/>
+                <w:lang w:val="it-IT"/>
+              </w:rPr>
+              <w:tab/>
+            </w:r>
+            <w:r>
+              <w:rPr>
+                <w:rStyle w:val="Collegamentoipertestuale"/>
+                <w:noProof/>
+              </w:rPr>
+              <w:t>Analisi e specifica dei requisiti</w:t>
+            </w:r>
+            <w:r>
+              <w:rPr>
+                <w:noProof/>
+              </w:rPr>
+              <w:tab/>
+            </w:r>
+            <w:r>
+              <w:rPr>
+                <w:noProof/>
+              </w:rPr>
+              <w:fldChar w:fldCharType="begin"/>
+            </w:r>
+            <w:r>
+              <w:rPr>
+                <w:noProof/>
+              </w:rPr>
+              <w:instrText xml:space="preserve"> PAGEREF _Toc90560942 \h </w:instrText>
+            </w:r>
+            <w:r>
+              <w:rPr>
+                <w:noProof/>
+              </w:rPr>
+            </w:r>
+            <w:r>
+              <w:rPr>
+                <w:noProof/>
+              </w:rPr>
+              <w:fldChar w:fldCharType="separate"/>
+            </w:r>
+            <w:r>
+              <w:rPr>
+                <w:noProof/>
+              </w:rPr>
+              <w:t>4</w:t>
+            </w:r>
+            <w:r>
+              <w:rPr>
+                <w:noProof/>
+              </w:rPr>
+              <w:fldChar w:fldCharType="end"/>
+            </w:r>
+          </w:hyperlink>
+        </w:p>
+        <w:p>
+          <w:pPr>
+            <w:pStyle w:val="Sommario2"/>
+            <w:tabs>
+              <w:tab w:val="left" w:pos="800"/>
+              <w:tab w:val="right" w:leader="dot" w:pos="9628"/>
+            </w:tabs>
+            <w:rPr>
+              <w:rFonts w:asciiTheme="minorHAnsi" w:eastAsiaTheme="minorEastAsia" w:hAnsiTheme="minorHAnsi" w:cstheme="minorBidi"/>
+              <w:noProof/>
+              <w:sz w:val="22"/>
+              <w:szCs w:val="22"/>
+              <w:lang w:val="it-IT"/>
+            </w:rPr>
+          </w:pPr>
+          <w:hyperlink w:anchor="_Toc90560943" w:history="1">
+            <w:r>
+              <w:rPr>
+                <w:rStyle w:val="Collegamentoipertestuale"/>
+                <w:noProof/>
+              </w:rPr>
+              <w:t>2.3</w:t>
+            </w:r>
+            <w:r>
+              <w:rPr>
+                <w:rFonts w:asciiTheme="minorHAnsi" w:eastAsiaTheme="minorEastAsia" w:hAnsiTheme="minorHAnsi" w:cstheme="minorBidi"/>
+                <w:noProof/>
+                <w:sz w:val="22"/>
+                <w:szCs w:val="22"/>
+                <w:lang w:val="it-IT"/>
+              </w:rPr>
+              <w:tab/>
+            </w:r>
+            <w:r>
+              <w:rPr>
+                <w:rStyle w:val="Collegamentoipertestuale"/>
+                <w:noProof/>
+              </w:rPr>
+              <w:t>Use case</w:t>
+            </w:r>
+            <w:r>
+              <w:rPr>
+                <w:noProof/>
+              </w:rPr>
+              <w:tab/>
+            </w:r>
+            <w:r>
+              <w:rPr>
+                <w:noProof/>
+              </w:rPr>
+              <w:fldChar w:fldCharType="begin"/>
+            </w:r>
+            <w:r>
+              <w:rPr>
+                <w:noProof/>
+              </w:rPr>
+              <w:instrText xml:space="preserve"> PAGEREF _Toc90560943 \h </w:instrText>
+            </w:r>
+            <w:r>
+              <w:rPr>
+                <w:noProof/>
+              </w:rPr>
+            </w:r>
+            <w:r>
+              <w:rPr>
+                <w:noProof/>
+              </w:rPr>
+              <w:fldChar w:fldCharType="separate"/>
+            </w:r>
+            <w:r>
+              <w:rPr>
+                <w:noProof/>
+              </w:rPr>
+              <w:t>6</w:t>
+            </w:r>
+            <w:r>
+              <w:rPr>
+                <w:noProof/>
+              </w:rPr>
+              <w:fldChar w:fldCharType="end"/>
+            </w:r>
+          </w:hyperlink>
+        </w:p>
+        <w:p>
+          <w:pPr>
+            <w:pStyle w:val="Sommario2"/>
+            <w:tabs>
+              <w:tab w:val="left" w:pos="800"/>
+              <w:tab w:val="right" w:leader="dot" w:pos="9628"/>
+            </w:tabs>
+            <w:rPr>
+              <w:rFonts w:asciiTheme="minorHAnsi" w:eastAsiaTheme="minorEastAsia" w:hAnsiTheme="minorHAnsi" w:cstheme="minorBidi"/>
+              <w:noProof/>
+              <w:sz w:val="22"/>
+              <w:szCs w:val="22"/>
+              <w:lang w:val="it-IT"/>
+            </w:rPr>
+          </w:pPr>
+          <w:hyperlink w:anchor="_Toc90560944" w:history="1">
+            <w:r>
+              <w:rPr>
+                <w:rStyle w:val="Collegamentoipertestuale"/>
+                <w:noProof/>
+              </w:rPr>
+              <w:t>2.4</w:t>
+            </w:r>
+            <w:r>
+              <w:rPr>
+                <w:rFonts w:asciiTheme="minorHAnsi" w:eastAsiaTheme="minorEastAsia" w:hAnsiTheme="minorHAnsi" w:cstheme="minorBidi"/>
+                <w:noProof/>
+                <w:sz w:val="22"/>
+                <w:szCs w:val="22"/>
+                <w:lang w:val="it-IT"/>
+              </w:rPr>
+              <w:tab/>
+            </w:r>
+            <w:r>
+              <w:rPr>
+                <w:rStyle w:val="Collegamentoipertestuale"/>
+                <w:noProof/>
+              </w:rPr>
+              <w:t>Pianificazione</w:t>
+            </w:r>
+            <w:r>
+              <w:rPr>
+                <w:noProof/>
+              </w:rPr>
+              <w:tab/>
+            </w:r>
+            <w:r>
+              <w:rPr>
+                <w:noProof/>
+              </w:rPr>
+              <w:fldChar w:fldCharType="begin"/>
+            </w:r>
+            <w:r>
+              <w:rPr>
+                <w:noProof/>
+              </w:rPr>
+              <w:instrText xml:space="preserve"> PAGEREF _Toc90560944 \h </w:instrText>
+            </w:r>
+            <w:r>
+              <w:rPr>
+                <w:noProof/>
+              </w:rPr>
+            </w:r>
+            <w:r>
+              <w:rPr>
+                <w:noProof/>
+              </w:rPr>
+              <w:fldChar w:fldCharType="separate"/>
+            </w:r>
+            <w:r>
+              <w:rPr>
+                <w:noProof/>
+              </w:rPr>
+              <w:t>7</w:t>
+            </w:r>
+            <w:r>
+              <w:rPr>
+                <w:noProof/>
+              </w:rPr>
+              <w:fldChar w:fldCharType="end"/>
+            </w:r>
+          </w:hyperlink>
+        </w:p>
+        <w:p>
+          <w:pPr>
+            <w:pStyle w:val="Sommario2"/>
+            <w:tabs>
+              <w:tab w:val="left" w:pos="800"/>
+              <w:tab w:val="right" w:leader="dot" w:pos="9628"/>
+            </w:tabs>
+            <w:rPr>
+              <w:rFonts w:asciiTheme="minorHAnsi" w:eastAsiaTheme="minorEastAsia" w:hAnsiTheme="minorHAnsi" w:cstheme="minorBidi"/>
+              <w:noProof/>
+              <w:sz w:val="22"/>
+              <w:szCs w:val="22"/>
+              <w:lang w:val="it-IT"/>
+            </w:rPr>
+          </w:pPr>
+          <w:hyperlink w:anchor="_Toc90560945" w:history="1">
+            <w:r>
+              <w:rPr>
+                <w:rStyle w:val="Collegamentoipertestuale"/>
+                <w:noProof/>
+              </w:rPr>
+              <w:t>2.5</w:t>
+            </w:r>
+            <w:r>
+              <w:rPr>
+                <w:rFonts w:asciiTheme="minorHAnsi" w:eastAsiaTheme="minorEastAsia" w:hAnsiTheme="minorHAnsi" w:cstheme="minorBidi"/>
+                <w:noProof/>
+                <w:sz w:val="22"/>
+                <w:szCs w:val="22"/>
+                <w:lang w:val="it-IT"/>
+              </w:rPr>
+              <w:tab/>
+            </w:r>
+            <w:r>
+              <w:rPr>
+                <w:rStyle w:val="Collegamentoipertestuale"/>
+                <w:noProof/>
+              </w:rPr>
+              <w:t>Analisi dei mezzi</w:t>
+            </w:r>
+            <w:r>
+              <w:rPr>
+                <w:noProof/>
+              </w:rPr>
+              <w:tab/>
+            </w:r>
+            <w:r>
+              <w:rPr>
+                <w:noProof/>
+              </w:rPr>
+              <w:fldChar w:fldCharType="begin"/>
+            </w:r>
+            <w:r>
+              <w:rPr>
+                <w:noProof/>
+              </w:rPr>
+              <w:instrText xml:space="preserve"> PAGEREF _Toc90560945 \h </w:instrText>
+            </w:r>
+            <w:r>
+              <w:rPr>
+                <w:noProof/>
+              </w:rPr>
+            </w:r>
+            <w:r>
+              <w:rPr>
+                <w:noProof/>
+              </w:rPr>
+              <w:fldChar w:fldCharType="separate"/>
+            </w:r>
+            <w:r>
+              <w:rPr>
+                <w:noProof/>
+              </w:rPr>
+              <w:t>7</w:t>
+            </w:r>
+            <w:r>
+              <w:rPr>
+                <w:noProof/>
+              </w:rPr>
+              <w:fldChar w:fldCharType="end"/>
+            </w:r>
+          </w:hyperlink>
+        </w:p>
+        <w:p>
+          <w:pPr>
+            <w:pStyle w:val="Sommario3"/>
+            <w:tabs>
+              <w:tab w:val="left" w:pos="1200"/>
+              <w:tab w:val="right" w:leader="dot" w:pos="9628"/>
+            </w:tabs>
+            <w:rPr>
+              <w:rFonts w:asciiTheme="minorHAnsi" w:eastAsiaTheme="minorEastAsia" w:hAnsiTheme="minorHAnsi" w:cstheme="minorBidi"/>
+              <w:noProof/>
+              <w:sz w:val="22"/>
+              <w:szCs w:val="22"/>
+              <w:lang w:val="it-IT"/>
+            </w:rPr>
+          </w:pPr>
+          <w:hyperlink w:anchor="_Toc90560946" w:history="1">
+            <w:r>
+              <w:rPr>
+                <w:rStyle w:val="Collegamentoipertestuale"/>
+                <w:noProof/>
+              </w:rPr>
+              <w:t>2.5.1</w:t>
+            </w:r>
+            <w:r>
+              <w:rPr>
+                <w:rFonts w:asciiTheme="minorHAnsi" w:eastAsiaTheme="minorEastAsia" w:hAnsiTheme="minorHAnsi" w:cstheme="minorBidi"/>
+                <w:noProof/>
+                <w:sz w:val="22"/>
+                <w:szCs w:val="22"/>
+                <w:lang w:val="it-IT"/>
+              </w:rPr>
+              <w:tab/>
+            </w:r>
+            <w:r>
+              <w:rPr>
+                <w:rStyle w:val="Collegamentoipertestuale"/>
+                <w:noProof/>
+              </w:rPr>
+              <w:t>Software</w:t>
+            </w:r>
+            <w:r>
+              <w:rPr>
+                <w:noProof/>
+              </w:rPr>
+              <w:tab/>
+            </w:r>
+            <w:r>
+              <w:rPr>
+                <w:noProof/>
+              </w:rPr>
+              <w:fldChar w:fldCharType="begin"/>
+            </w:r>
+            <w:r>
+              <w:rPr>
+                <w:noProof/>
+              </w:rPr>
+              <w:instrText xml:space="preserve"> PAGEREF _Toc90560946 \h </w:instrText>
+            </w:r>
+            <w:r>
+              <w:rPr>
+                <w:noProof/>
+              </w:rPr>
+            </w:r>
+            <w:r>
+              <w:rPr>
+                <w:noProof/>
+              </w:rPr>
+              <w:fldChar w:fldCharType="separate"/>
+            </w:r>
+            <w:r>
+              <w:rPr>
+                <w:noProof/>
+              </w:rPr>
+              <w:t>7</w:t>
+            </w:r>
+            <w:r>
+              <w:rPr>
+                <w:noProof/>
+              </w:rPr>
+              <w:fldChar w:fldCharType="end"/>
+            </w:r>
+          </w:hyperlink>
+        </w:p>
+        <w:p>
+          <w:pPr>
+            <w:pStyle w:val="Sommario3"/>
+            <w:tabs>
+              <w:tab w:val="left" w:pos="1200"/>
+              <w:tab w:val="right" w:leader="dot" w:pos="9628"/>
+            </w:tabs>
+            <w:rPr>
+              <w:rFonts w:asciiTheme="minorHAnsi" w:eastAsiaTheme="minorEastAsia" w:hAnsiTheme="minorHAnsi" w:cstheme="minorBidi"/>
+              <w:noProof/>
+              <w:sz w:val="22"/>
+              <w:szCs w:val="22"/>
+              <w:lang w:val="it-IT"/>
+            </w:rPr>
+          </w:pPr>
+          <w:hyperlink w:anchor="_Toc90560947" w:history="1">
+            <w:r>
+              <w:rPr>
+                <w:rStyle w:val="Collegamentoipertestuale"/>
+                <w:noProof/>
+              </w:rPr>
+              <w:t>2.5.2</w:t>
+            </w:r>
+            <w:r>
+              <w:rPr>
+                <w:rFonts w:asciiTheme="minorHAnsi" w:eastAsiaTheme="minorEastAsia" w:hAnsiTheme="minorHAnsi" w:cstheme="minorBidi"/>
+                <w:noProof/>
+                <w:sz w:val="22"/>
+                <w:szCs w:val="22"/>
+                <w:lang w:val="it-IT"/>
+              </w:rPr>
+              <w:tab/>
+            </w:r>
+            <w:r>
+              <w:rPr>
+                <w:rStyle w:val="Collegamentoipertestuale"/>
+                <w:noProof/>
+              </w:rPr>
+              <w:t>Hardware</w:t>
+            </w:r>
+            <w:r>
+              <w:rPr>
+                <w:noProof/>
+              </w:rPr>
+              <w:tab/>
+            </w:r>
+            <w:r>
+              <w:rPr>
+                <w:noProof/>
+              </w:rPr>
+              <w:fldChar w:fldCharType="begin"/>
+            </w:r>
+            <w:r>
+              <w:rPr>
+                <w:noProof/>
+              </w:rPr>
+              <w:instrText xml:space="preserve"> PAGEREF _Toc90560947 \h </w:instrText>
+            </w:r>
+            <w:r>
+              <w:rPr>
+                <w:noProof/>
+              </w:rPr>
+            </w:r>
+            <w:r>
+              <w:rPr>
+                <w:noProof/>
+              </w:rPr>
+              <w:fldChar w:fldCharType="separate"/>
+            </w:r>
+            <w:r>
+              <w:rPr>
+                <w:noProof/>
+              </w:rPr>
+              <w:t>7</w:t>
+            </w:r>
+            <w:r>
+              <w:rPr>
+                <w:noProof/>
+              </w:rPr>
+              <w:fldChar w:fldCharType="end"/>
+            </w:r>
+          </w:hyperlink>
+        </w:p>
+        <w:p>
+          <w:pPr>
+            <w:pStyle w:val="Sommario1"/>
+            <w:tabs>
+              <w:tab w:val="left" w:pos="400"/>
+              <w:tab w:val="right" w:leader="dot" w:pos="9628"/>
+            </w:tabs>
+            <w:rPr>
+              <w:rFonts w:asciiTheme="minorHAnsi" w:eastAsiaTheme="minorEastAsia" w:hAnsiTheme="minorHAnsi" w:cstheme="minorBidi"/>
+              <w:noProof/>
+              <w:sz w:val="22"/>
+              <w:szCs w:val="22"/>
+              <w:lang w:val="it-IT"/>
+            </w:rPr>
+          </w:pPr>
+          <w:hyperlink w:anchor="_Toc90560948" w:history="1">
+            <w:r>
+              <w:rPr>
+                <w:rStyle w:val="Collegamentoipertestuale"/>
+                <w:noProof/>
+              </w:rPr>
+              <w:t>3</w:t>
+            </w:r>
+            <w:r>
+              <w:rPr>
+                <w:rFonts w:asciiTheme="minorHAnsi" w:eastAsiaTheme="minorEastAsia" w:hAnsiTheme="minorHAnsi" w:cstheme="minorBidi"/>
+                <w:noProof/>
+                <w:sz w:val="22"/>
+                <w:szCs w:val="22"/>
+                <w:lang w:val="it-IT"/>
+              </w:rPr>
+              <w:tab/>
+            </w:r>
+            <w:r>
+              <w:rPr>
+                <w:rStyle w:val="Collegamentoipertestuale"/>
+                <w:noProof/>
+              </w:rPr>
+              <w:t>Progettazione</w:t>
+            </w:r>
+            <w:r>
+              <w:rPr>
+                <w:noProof/>
+              </w:rPr>
+              <w:tab/>
+            </w:r>
+            <w:r>
+              <w:rPr>
+                <w:noProof/>
+              </w:rPr>
+              <w:fldChar w:fldCharType="begin"/>
+            </w:r>
+            <w:r>
+              <w:rPr>
+                <w:noProof/>
+              </w:rPr>
+              <w:instrText xml:space="preserve"> PAGEREF _Toc90560948 \h </w:instrText>
+            </w:r>
+            <w:r>
+              <w:rPr>
+                <w:noProof/>
+              </w:rPr>
+            </w:r>
+            <w:r>
+              <w:rPr>
+                <w:noProof/>
+              </w:rPr>
+              <w:fldChar w:fldCharType="separate"/>
+            </w:r>
+            <w:r>
+              <w:rPr>
+                <w:noProof/>
+              </w:rPr>
+              <w:t>7</w:t>
+            </w:r>
+            <w:r>
+              <w:rPr>
+                <w:noProof/>
+              </w:rPr>
+              <w:fldChar w:fldCharType="end"/>
+            </w:r>
+          </w:hyperlink>
+        </w:p>
+        <w:p>
+          <w:pPr>
+            <w:pStyle w:val="Sommario2"/>
+            <w:tabs>
+              <w:tab w:val="left" w:pos="800"/>
+              <w:tab w:val="right" w:leader="dot" w:pos="9628"/>
+            </w:tabs>
+            <w:rPr>
+              <w:rFonts w:asciiTheme="minorHAnsi" w:eastAsiaTheme="minorEastAsia" w:hAnsiTheme="minorHAnsi" w:cstheme="minorBidi"/>
+              <w:noProof/>
+              <w:sz w:val="22"/>
+              <w:szCs w:val="22"/>
+              <w:lang w:val="it-IT"/>
+            </w:rPr>
+          </w:pPr>
+          <w:hyperlink w:anchor="_Toc90560949" w:history="1">
+            <w:r>
+              <w:rPr>
+                <w:rStyle w:val="Collegamentoipertestuale"/>
+                <w:noProof/>
+              </w:rPr>
+              <w:t>3.1</w:t>
+            </w:r>
+            <w:r>
+              <w:rPr>
+                <w:rFonts w:asciiTheme="minorHAnsi" w:eastAsiaTheme="minorEastAsia" w:hAnsiTheme="minorHAnsi" w:cstheme="minorBidi"/>
+                <w:noProof/>
+                <w:sz w:val="22"/>
+                <w:szCs w:val="22"/>
+                <w:lang w:val="it-IT"/>
+              </w:rPr>
+              <w:tab/>
+            </w:r>
+            <w:r>
+              <w:rPr>
+                <w:rStyle w:val="Collegamentoipertestuale"/>
+                <w:noProof/>
+              </w:rPr>
+              <w:t>Design dell’architettura del sistema</w:t>
+            </w:r>
+            <w:r>
+              <w:rPr>
+                <w:noProof/>
+              </w:rPr>
+              <w:tab/>
+            </w:r>
+            <w:r>
+              <w:rPr>
+                <w:noProof/>
+              </w:rPr>
+              <w:fldChar w:fldCharType="begin"/>
+            </w:r>
+            <w:r>
+              <w:rPr>
+                <w:noProof/>
+              </w:rPr>
+              <w:instrText xml:space="preserve"> PAGEREF _Toc90560949 \h </w:instrText>
+            </w:r>
+            <w:r>
+              <w:rPr>
+                <w:noProof/>
+              </w:rPr>
+            </w:r>
+            <w:r>
+              <w:rPr>
+                <w:noProof/>
+              </w:rPr>
+              <w:fldChar w:fldCharType="separate"/>
+            </w:r>
+            <w:r>
+              <w:rPr>
+                <w:noProof/>
+              </w:rPr>
+              <w:t>7</w:t>
+            </w:r>
+            <w:r>
+              <w:rPr>
+                <w:noProof/>
+              </w:rPr>
+              <w:fldChar w:fldCharType="end"/>
+            </w:r>
+          </w:hyperlink>
+        </w:p>
+        <w:p>
+          <w:pPr>
+            <w:pStyle w:val="Sommario2"/>
+            <w:tabs>
+              <w:tab w:val="left" w:pos="800"/>
+              <w:tab w:val="right" w:leader="dot" w:pos="9628"/>
+            </w:tabs>
+            <w:rPr>
+              <w:rFonts w:asciiTheme="minorHAnsi" w:eastAsiaTheme="minorEastAsia" w:hAnsiTheme="minorHAnsi" w:cstheme="minorBidi"/>
+              <w:noProof/>
+              <w:sz w:val="22"/>
+              <w:szCs w:val="22"/>
+              <w:lang w:val="it-IT"/>
+            </w:rPr>
+          </w:pPr>
+          <w:hyperlink w:anchor="_Toc90560950" w:history="1">
+            <w:r>
+              <w:rPr>
+                <w:rStyle w:val="Collegamentoipertestuale"/>
+                <w:noProof/>
+              </w:rPr>
+              <w:t>3.2</w:t>
+            </w:r>
+            <w:r>
+              <w:rPr>
+                <w:rFonts w:asciiTheme="minorHAnsi" w:eastAsiaTheme="minorEastAsia" w:hAnsiTheme="minorHAnsi" w:cstheme="minorBidi"/>
+                <w:noProof/>
+                <w:sz w:val="22"/>
+                <w:szCs w:val="22"/>
+                <w:lang w:val="it-IT"/>
+              </w:rPr>
+              <w:tab/>
+            </w:r>
+            <w:r>
+              <w:rPr>
+                <w:rStyle w:val="Collegamentoipertestuale"/>
+                <w:noProof/>
+              </w:rPr>
+              <w:t>Design dei dati e database</w:t>
+            </w:r>
+            <w:r>
+              <w:rPr>
+                <w:noProof/>
+              </w:rPr>
+              <w:tab/>
+            </w:r>
+            <w:r>
+              <w:rPr>
+                <w:noProof/>
+              </w:rPr>
+              <w:fldChar w:fldCharType="begin"/>
+            </w:r>
+            <w:r>
+              <w:rPr>
+                <w:noProof/>
+              </w:rPr>
+              <w:instrText xml:space="preserve"> PAGEREF _Toc90560950 \h </w:instrText>
+            </w:r>
+            <w:r>
+              <w:rPr>
+                <w:noProof/>
+              </w:rPr>
+            </w:r>
+            <w:r>
+              <w:rPr>
+                <w:noProof/>
+              </w:rPr>
+              <w:fldChar w:fldCharType="separate"/>
+            </w:r>
+            <w:r>
+              <w:rPr>
+                <w:noProof/>
+              </w:rPr>
+              <w:t>8</w:t>
+            </w:r>
+            <w:r>
+              <w:rPr>
+                <w:noProof/>
+              </w:rPr>
+              <w:fldChar w:fldCharType="end"/>
+            </w:r>
+          </w:hyperlink>
+        </w:p>
+        <w:p>
+          <w:pPr>
+            <w:pStyle w:val="Sommario2"/>
+            <w:tabs>
+              <w:tab w:val="left" w:pos="800"/>
+              <w:tab w:val="right" w:leader="dot" w:pos="9628"/>
+            </w:tabs>
+            <w:rPr>
+              <w:rFonts w:asciiTheme="minorHAnsi" w:eastAsiaTheme="minorEastAsia" w:hAnsiTheme="minorHAnsi" w:cstheme="minorBidi"/>
+              <w:noProof/>
+              <w:sz w:val="22"/>
+              <w:szCs w:val="22"/>
+              <w:lang w:val="it-IT"/>
+            </w:rPr>
+          </w:pPr>
+          <w:hyperlink w:anchor="_Toc90560951" w:history="1">
+            <w:r>
+              <w:rPr>
+                <w:rStyle w:val="Collegamentoipertestuale"/>
+                <w:noProof/>
+              </w:rPr>
+              <w:t>3.3</w:t>
+            </w:r>
+            <w:r>
+              <w:rPr>
+                <w:rFonts w:asciiTheme="minorHAnsi" w:eastAsiaTheme="minorEastAsia" w:hAnsiTheme="minorHAnsi" w:cstheme="minorBidi"/>
+                <w:noProof/>
+                <w:sz w:val="22"/>
+                <w:szCs w:val="22"/>
+                <w:lang w:val="it-IT"/>
+              </w:rPr>
+              <w:tab/>
+            </w:r>
+            <w:r>
+              <w:rPr>
+                <w:rStyle w:val="Collegamentoipertestuale"/>
+                <w:noProof/>
+              </w:rPr>
+              <w:t>Design delle interfacce</w:t>
+            </w:r>
+            <w:r>
+              <w:rPr>
+                <w:noProof/>
+              </w:rPr>
+              <w:tab/>
+            </w:r>
+            <w:r>
+              <w:rPr>
+                <w:noProof/>
+              </w:rPr>
+              <w:fldChar w:fldCharType="begin"/>
+            </w:r>
+            <w:r>
+              <w:rPr>
+                <w:noProof/>
+              </w:rPr>
+              <w:instrText xml:space="preserve"> PAGEREF _Toc90560951 \h </w:instrText>
+            </w:r>
+            <w:r>
+              <w:rPr>
+                <w:noProof/>
+              </w:rPr>
+            </w:r>
+            <w:r>
+              <w:rPr>
+                <w:noProof/>
+              </w:rPr>
+              <w:fldChar w:fldCharType="separate"/>
+            </w:r>
+            <w:r>
+              <w:rPr>
+                <w:noProof/>
+              </w:rPr>
+              <w:t>8</w:t>
+            </w:r>
+            <w:r>
+              <w:rPr>
+                <w:noProof/>
+              </w:rPr>
+              <w:fldChar w:fldCharType="end"/>
+            </w:r>
+          </w:hyperlink>
+        </w:p>
+        <w:p>
+          <w:pPr>
+            <w:pStyle w:val="Sommario2"/>
+            <w:tabs>
+              <w:tab w:val="left" w:pos="800"/>
+              <w:tab w:val="right" w:leader="dot" w:pos="9628"/>
+            </w:tabs>
+            <w:rPr>
+              <w:rFonts w:asciiTheme="minorHAnsi" w:eastAsiaTheme="minorEastAsia" w:hAnsiTheme="minorHAnsi" w:cstheme="minorBidi"/>
+              <w:noProof/>
+              <w:sz w:val="22"/>
+              <w:szCs w:val="22"/>
+              <w:lang w:val="it-IT"/>
+            </w:rPr>
+          </w:pPr>
+          <w:hyperlink w:anchor="_Toc90560952" w:history="1">
+            <w:r>
+              <w:rPr>
+                <w:rStyle w:val="Collegamentoipertestuale"/>
+                <w:noProof/>
+              </w:rPr>
+              <w:t>3.4</w:t>
+            </w:r>
+            <w:r>
+              <w:rPr>
+                <w:rFonts w:asciiTheme="minorHAnsi" w:eastAsiaTheme="minorEastAsia" w:hAnsiTheme="minorHAnsi" w:cstheme="minorBidi"/>
+                <w:noProof/>
+                <w:sz w:val="22"/>
+                <w:szCs w:val="22"/>
+                <w:lang w:val="it-IT"/>
+              </w:rPr>
+              <w:tab/>
+            </w:r>
+            <w:r>
+              <w:rPr>
+                <w:rStyle w:val="Collegamentoipertestuale"/>
+                <w:noProof/>
+              </w:rPr>
+              <w:t>Design procedurale</w:t>
+            </w:r>
+            <w:r>
+              <w:rPr>
+                <w:noProof/>
+              </w:rPr>
+              <w:tab/>
+            </w:r>
+            <w:r>
+              <w:rPr>
+                <w:noProof/>
+              </w:rPr>
+              <w:fldChar w:fldCharType="begin"/>
+            </w:r>
+            <w:r>
+              <w:rPr>
+                <w:noProof/>
+              </w:rPr>
+              <w:instrText xml:space="preserve"> PAGEREF _Toc90560952 \h </w:instrText>
+            </w:r>
+            <w:r>
+              <w:rPr>
+                <w:noProof/>
+              </w:rPr>
+            </w:r>
+            <w:r>
+              <w:rPr>
+                <w:noProof/>
+              </w:rPr>
+              <w:fldChar w:fldCharType="separate"/>
+            </w:r>
+            <w:r>
+              <w:rPr>
+                <w:noProof/>
+              </w:rPr>
+              <w:t>8</w:t>
+            </w:r>
+            <w:r>
+              <w:rPr>
+                <w:noProof/>
+              </w:rPr>
+              <w:fldChar w:fldCharType="end"/>
+            </w:r>
+          </w:hyperlink>
+        </w:p>
+        <w:p>
+          <w:pPr>
+            <w:pStyle w:val="Sommario1"/>
+            <w:tabs>
+              <w:tab w:val="left" w:pos="400"/>
+              <w:tab w:val="right" w:leader="dot" w:pos="9628"/>
+            </w:tabs>
+            <w:rPr>
+              <w:rFonts w:asciiTheme="minorHAnsi" w:eastAsiaTheme="minorEastAsia" w:hAnsiTheme="minorHAnsi" w:cstheme="minorBidi"/>
+              <w:noProof/>
+              <w:sz w:val="22"/>
+              <w:szCs w:val="22"/>
+              <w:lang w:val="it-IT"/>
+            </w:rPr>
+          </w:pPr>
+          <w:hyperlink w:anchor="_Toc90560953" w:history="1">
+            <w:r>
+              <w:rPr>
+                <w:rStyle w:val="Collegamentoipertestuale"/>
+                <w:noProof/>
+              </w:rPr>
+              <w:t>4</w:t>
+            </w:r>
+            <w:r>
+              <w:rPr>
+                <w:rFonts w:asciiTheme="minorHAnsi" w:eastAsiaTheme="minorEastAsia" w:hAnsiTheme="minorHAnsi" w:cstheme="minorBidi"/>
+                <w:noProof/>
+                <w:sz w:val="22"/>
+                <w:szCs w:val="22"/>
+                <w:lang w:val="it-IT"/>
+              </w:rPr>
+              <w:tab/>
+            </w:r>
+            <w:r>
+              <w:rPr>
+                <w:rStyle w:val="Collegamentoipertestuale"/>
+                <w:noProof/>
+              </w:rPr>
+              <w:t>Implementazione</w:t>
+            </w:r>
+            <w:r>
+              <w:rPr>
+                <w:noProof/>
+              </w:rPr>
+              <w:tab/>
+            </w:r>
+            <w:r>
+              <w:rPr>
+                <w:noProof/>
+              </w:rPr>
+              <w:fldChar w:fldCharType="begin"/>
+            </w:r>
+            <w:r>
+              <w:rPr>
+                <w:noProof/>
+              </w:rPr>
+              <w:instrText xml:space="preserve"> PAGEREF _Toc90560953 \h </w:instrText>
+            </w:r>
+            <w:r>
+              <w:rPr>
+                <w:noProof/>
+              </w:rPr>
+            </w:r>
+            <w:r>
+              <w:rPr>
+                <w:noProof/>
+              </w:rPr>
+              <w:fldChar w:fldCharType="separate"/>
+            </w:r>
+            <w:r>
+              <w:rPr>
+                <w:noProof/>
+              </w:rPr>
+              <w:t>9</w:t>
+            </w:r>
+            <w:r>
+              <w:rPr>
+                <w:noProof/>
+              </w:rPr>
+              <w:fldChar w:fldCharType="end"/>
+            </w:r>
+          </w:hyperlink>
+        </w:p>
+        <w:p>
+          <w:pPr>
+            <w:pStyle w:val="Sommario1"/>
+            <w:tabs>
+              <w:tab w:val="left" w:pos="400"/>
+              <w:tab w:val="right" w:leader="dot" w:pos="9628"/>
+            </w:tabs>
+            <w:rPr>
+              <w:rFonts w:asciiTheme="minorHAnsi" w:eastAsiaTheme="minorEastAsia" w:hAnsiTheme="minorHAnsi" w:cstheme="minorBidi"/>
+              <w:noProof/>
+              <w:sz w:val="22"/>
+              <w:szCs w:val="22"/>
+              <w:lang w:val="it-IT"/>
+            </w:rPr>
+          </w:pPr>
+          <w:hyperlink w:anchor="_Toc90560954" w:history="1">
+            <w:r>
+              <w:rPr>
+                <w:rStyle w:val="Collegamentoipertestuale"/>
+                <w:noProof/>
+                <w:lang w:val="it-IT"/>
+              </w:rPr>
+              <w:t>5</w:t>
+            </w:r>
+            <w:r>
+              <w:rPr>
+                <w:rFonts w:asciiTheme="minorHAnsi" w:eastAsiaTheme="minorEastAsia" w:hAnsiTheme="minorHAnsi" w:cstheme="minorBidi"/>
+                <w:noProof/>
+                <w:sz w:val="22"/>
+                <w:szCs w:val="22"/>
+                <w:lang w:val="it-IT"/>
+              </w:rPr>
+              <w:tab/>
+            </w:r>
+            <w:r>
+              <w:rPr>
+                <w:rStyle w:val="Collegamentoipertestuale"/>
+                <w:noProof/>
+                <w:lang w:val="it-IT"/>
+              </w:rPr>
+              <w:t>Test</w:t>
+            </w:r>
+            <w:r>
+              <w:rPr>
+                <w:noProof/>
+              </w:rPr>
+              <w:tab/>
+            </w:r>
+            <w:r>
+              <w:rPr>
+                <w:noProof/>
+              </w:rPr>
+              <w:fldChar w:fldCharType="begin"/>
+            </w:r>
+            <w:r>
+              <w:rPr>
+                <w:noProof/>
+              </w:rPr>
+              <w:instrText xml:space="preserve"> PAGEREF _Toc90560954 \h </w:instrText>
+            </w:r>
+            <w:r>
+              <w:rPr>
+                <w:noProof/>
+              </w:rPr>
+            </w:r>
+            <w:r>
+              <w:rPr>
+                <w:noProof/>
+              </w:rPr>
+              <w:fldChar w:fldCharType="separate"/>
+            </w:r>
+            <w:r>
+              <w:rPr>
+                <w:noProof/>
+              </w:rPr>
+              <w:t>9</w:t>
+            </w:r>
+            <w:r>
+              <w:rPr>
+                <w:noProof/>
+              </w:rPr>
+              <w:fldChar w:fldCharType="end"/>
+            </w:r>
+          </w:hyperlink>
+        </w:p>
+        <w:p>
+          <w:pPr>
+            <w:pStyle w:val="Sommario2"/>
+            <w:tabs>
+              <w:tab w:val="left" w:pos="800"/>
+              <w:tab w:val="right" w:leader="dot" w:pos="9628"/>
+            </w:tabs>
+            <w:rPr>
+              <w:rFonts w:asciiTheme="minorHAnsi" w:eastAsiaTheme="minorEastAsia" w:hAnsiTheme="minorHAnsi" w:cstheme="minorBidi"/>
+              <w:noProof/>
+              <w:sz w:val="22"/>
+              <w:szCs w:val="22"/>
+              <w:lang w:val="it-IT"/>
+            </w:rPr>
+          </w:pPr>
+          <w:hyperlink w:anchor="_Toc90560955" w:history="1">
+            <w:r>
+              <w:rPr>
+                <w:rStyle w:val="Collegamentoipertestuale"/>
+                <w:noProof/>
+              </w:rPr>
+              <w:t>5.1</w:t>
+            </w:r>
+            <w:r>
+              <w:rPr>
+                <w:rFonts w:asciiTheme="minorHAnsi" w:eastAsiaTheme="minorEastAsia" w:hAnsiTheme="minorHAnsi" w:cstheme="minorBidi"/>
+                <w:noProof/>
+                <w:sz w:val="22"/>
+                <w:szCs w:val="22"/>
+                <w:lang w:val="it-IT"/>
+              </w:rPr>
+              <w:tab/>
+            </w:r>
+            <w:r>
+              <w:rPr>
+                <w:rStyle w:val="Collegamentoipertestuale"/>
+                <w:noProof/>
+              </w:rPr>
+              <w:t>Protocollo di test</w:t>
+            </w:r>
+            <w:r>
+              <w:rPr>
+                <w:noProof/>
+              </w:rPr>
+              <w:tab/>
+            </w:r>
+            <w:r>
+              <w:rPr>
+                <w:noProof/>
+              </w:rPr>
+              <w:fldChar w:fldCharType="begin"/>
+            </w:r>
+            <w:r>
+              <w:rPr>
+                <w:noProof/>
+              </w:rPr>
+              <w:instrText xml:space="preserve"> PAGEREF _Toc90560955 \h </w:instrText>
+            </w:r>
+            <w:r>
+              <w:rPr>
+                <w:noProof/>
+              </w:rPr>
+            </w:r>
+            <w:r>
+              <w:rPr>
+                <w:noProof/>
+              </w:rPr>
+              <w:fldChar w:fldCharType="separate"/>
+            </w:r>
+            <w:r>
+              <w:rPr>
+                <w:noProof/>
+              </w:rPr>
+              <w:t>9</w:t>
+            </w:r>
+            <w:r>
+              <w:rPr>
+                <w:noProof/>
+              </w:rPr>
+              <w:fldChar w:fldCharType="end"/>
+            </w:r>
+          </w:hyperlink>
+        </w:p>
+        <w:p>
+          <w:pPr>
+            <w:pStyle w:val="Sommario2"/>
+            <w:tabs>
+              <w:tab w:val="left" w:pos="800"/>
+              <w:tab w:val="right" w:leader="dot" w:pos="9628"/>
+            </w:tabs>
+            <w:rPr>
+              <w:rFonts w:asciiTheme="minorHAnsi" w:eastAsiaTheme="minorEastAsia" w:hAnsiTheme="minorHAnsi" w:cstheme="minorBidi"/>
+              <w:noProof/>
+              <w:sz w:val="22"/>
+              <w:szCs w:val="22"/>
+              <w:lang w:val="it-IT"/>
+            </w:rPr>
+          </w:pPr>
+          <w:hyperlink w:anchor="_Toc90560956" w:history="1">
+            <w:r>
+              <w:rPr>
+                <w:rStyle w:val="Collegamentoipertestuale"/>
+                <w:noProof/>
+              </w:rPr>
+              <w:t>5.2</w:t>
+            </w:r>
+            <w:r>
+              <w:rPr>
+                <w:rFonts w:asciiTheme="minorHAnsi" w:eastAsiaTheme="minorEastAsia" w:hAnsiTheme="minorHAnsi" w:cstheme="minorBidi"/>
+                <w:noProof/>
+                <w:sz w:val="22"/>
+                <w:szCs w:val="22"/>
+                <w:lang w:val="it-IT"/>
+              </w:rPr>
+              <w:tab/>
+            </w:r>
+            <w:r>
+              <w:rPr>
+                <w:rStyle w:val="Collegamentoipertestuale"/>
+                <w:noProof/>
+              </w:rPr>
+              <w:t>Risultati test</w:t>
+            </w:r>
+            <w:r>
+              <w:rPr>
+                <w:noProof/>
+              </w:rPr>
+              <w:tab/>
+            </w:r>
+            <w:r>
+              <w:rPr>
+                <w:noProof/>
+              </w:rPr>
+              <w:fldChar w:fldCharType="begin"/>
+            </w:r>
+            <w:r>
+              <w:rPr>
+                <w:noProof/>
+              </w:rPr>
+              <w:instrText xml:space="preserve"> PAGEREF _Toc90560956 \h </w:instrText>
+            </w:r>
+            <w:r>
+              <w:rPr>
+                <w:noProof/>
+              </w:rPr>
+            </w:r>
+            <w:r>
+              <w:rPr>
+                <w:noProof/>
+              </w:rPr>
+              <w:fldChar w:fldCharType="separate"/>
+            </w:r>
+            <w:r>
+              <w:rPr>
+                <w:noProof/>
+              </w:rPr>
+              <w:t>10</w:t>
+            </w:r>
+            <w:r>
+              <w:rPr>
+                <w:noProof/>
+              </w:rPr>
+              <w:fldChar w:fldCharType="end"/>
+            </w:r>
+          </w:hyperlink>
+        </w:p>
+        <w:p>
+          <w:pPr>
+            <w:pStyle w:val="Sommario2"/>
+            <w:tabs>
+              <w:tab w:val="left" w:pos="800"/>
+              <w:tab w:val="right" w:leader="dot" w:pos="9628"/>
+            </w:tabs>
+            <w:rPr>
+              <w:rFonts w:asciiTheme="minorHAnsi" w:eastAsiaTheme="minorEastAsia" w:hAnsiTheme="minorHAnsi" w:cstheme="minorBidi"/>
+              <w:noProof/>
+              <w:sz w:val="22"/>
+              <w:szCs w:val="22"/>
+              <w:lang w:val="it-IT"/>
+            </w:rPr>
+          </w:pPr>
+          <w:hyperlink w:anchor="_Toc90560957" w:history="1">
+            <w:r>
+              <w:rPr>
+                <w:rStyle w:val="Collegamentoipertestuale"/>
+                <w:noProof/>
+              </w:rPr>
+              <w:t>5.3</w:t>
+            </w:r>
+            <w:r>
+              <w:rPr>
+                <w:rFonts w:asciiTheme="minorHAnsi" w:eastAsiaTheme="minorEastAsia" w:hAnsiTheme="minorHAnsi" w:cstheme="minorBidi"/>
+                <w:noProof/>
+                <w:sz w:val="22"/>
+                <w:szCs w:val="22"/>
+                <w:lang w:val="it-IT"/>
+              </w:rPr>
+              <w:tab/>
+            </w:r>
+            <w:r>
+              <w:rPr>
+                <w:rStyle w:val="Collegamentoipertestuale"/>
+                <w:noProof/>
+              </w:rPr>
+              <w:t>Mancanze/limitazioni conosciute</w:t>
+            </w:r>
+            <w:r>
+              <w:rPr>
+                <w:noProof/>
+              </w:rPr>
+              <w:tab/>
+            </w:r>
+            <w:r>
+              <w:rPr>
+                <w:noProof/>
+              </w:rPr>
+              <w:fldChar w:fldCharType="begin"/>
+            </w:r>
+            <w:r>
+              <w:rPr>
+                <w:noProof/>
+              </w:rPr>
+              <w:instrText xml:space="preserve"> PAGEREF _Toc90560957 \h </w:instrText>
+            </w:r>
+            <w:r>
+              <w:rPr>
+                <w:noProof/>
+              </w:rPr>
+            </w:r>
+            <w:r>
+              <w:rPr>
+                <w:noProof/>
+              </w:rPr>
+              <w:fldChar w:fldCharType="separate"/>
+            </w:r>
+            <w:r>
+              <w:rPr>
+                <w:noProof/>
+              </w:rPr>
+              <w:t>10</w:t>
+            </w:r>
+            <w:r>
+              <w:rPr>
+                <w:noProof/>
+              </w:rPr>
+              <w:fldChar w:fldCharType="end"/>
+            </w:r>
+          </w:hyperlink>
+        </w:p>
+        <w:p>
+          <w:pPr>
+            <w:pStyle w:val="Sommario1"/>
+            <w:tabs>
+              <w:tab w:val="left" w:pos="400"/>
+              <w:tab w:val="right" w:leader="dot" w:pos="9628"/>
+            </w:tabs>
+            <w:rPr>
+              <w:rFonts w:asciiTheme="minorHAnsi" w:eastAsiaTheme="minorEastAsia" w:hAnsiTheme="minorHAnsi" w:cstheme="minorBidi"/>
+              <w:noProof/>
+              <w:sz w:val="22"/>
+              <w:szCs w:val="22"/>
+              <w:lang w:val="it-IT"/>
+            </w:rPr>
+          </w:pPr>
+          <w:hyperlink w:anchor="_Toc90560958" w:history="1">
+            <w:r>
+              <w:rPr>
+                <w:rStyle w:val="Collegamentoipertestuale"/>
+                <w:noProof/>
+                <w:lang w:val="it-IT"/>
+              </w:rPr>
+              <w:t>6</w:t>
+            </w:r>
+            <w:r>
+              <w:rPr>
+                <w:rFonts w:asciiTheme="minorHAnsi" w:eastAsiaTheme="minorEastAsia" w:hAnsiTheme="minorHAnsi" w:cstheme="minorBidi"/>
+                <w:noProof/>
+                <w:sz w:val="22"/>
+                <w:szCs w:val="22"/>
+                <w:lang w:val="it-IT"/>
+              </w:rPr>
+              <w:tab/>
+            </w:r>
+            <w:r>
+              <w:rPr>
+                <w:rStyle w:val="Collegamentoipertestuale"/>
+                <w:noProof/>
+                <w:lang w:val="it-IT"/>
+              </w:rPr>
+              <w:t>Consuntivo</w:t>
+            </w:r>
+            <w:r>
+              <w:rPr>
+                <w:noProof/>
+              </w:rPr>
+              <w:tab/>
+            </w:r>
+            <w:r>
+              <w:rPr>
+                <w:noProof/>
+              </w:rPr>
+              <w:fldChar w:fldCharType="begin"/>
+            </w:r>
+            <w:r>
+              <w:rPr>
+                <w:noProof/>
+              </w:rPr>
+              <w:instrText xml:space="preserve"> PAGEREF _Toc90560958 \h </w:instrText>
+            </w:r>
+            <w:r>
+              <w:rPr>
+                <w:noProof/>
+              </w:rPr>
+            </w:r>
+            <w:r>
+              <w:rPr>
+                <w:noProof/>
+              </w:rPr>
+              <w:fldChar w:fldCharType="separate"/>
+            </w:r>
+            <w:r>
+              <w:rPr>
+                <w:noProof/>
+              </w:rPr>
+              <w:t>10</w:t>
+            </w:r>
+            <w:r>
+              <w:rPr>
+                <w:noProof/>
+              </w:rPr>
+              <w:fldChar w:fldCharType="end"/>
+            </w:r>
+          </w:hyperlink>
+        </w:p>
+        <w:p>
+          <w:pPr>
+            <w:pStyle w:val="Sommario1"/>
+            <w:tabs>
+              <w:tab w:val="left" w:pos="400"/>
+              <w:tab w:val="right" w:leader="dot" w:pos="9628"/>
+            </w:tabs>
+            <w:rPr>
+              <w:rFonts w:asciiTheme="minorHAnsi" w:eastAsiaTheme="minorEastAsia" w:hAnsiTheme="minorHAnsi" w:cstheme="minorBidi"/>
+              <w:noProof/>
+              <w:sz w:val="22"/>
+              <w:szCs w:val="22"/>
+              <w:lang w:val="it-IT"/>
+            </w:rPr>
+          </w:pPr>
+          <w:hyperlink w:anchor="_Toc90560959" w:history="1">
+            <w:r>
+              <w:rPr>
+                <w:rStyle w:val="Collegamentoipertestuale"/>
+                <w:noProof/>
+                <w:lang w:val="it-IT"/>
+              </w:rPr>
+              <w:t>7</w:t>
+            </w:r>
+            <w:r>
+              <w:rPr>
+                <w:rFonts w:asciiTheme="minorHAnsi" w:eastAsiaTheme="minorEastAsia" w:hAnsiTheme="minorHAnsi" w:cstheme="minorBidi"/>
+                <w:noProof/>
+                <w:sz w:val="22"/>
+                <w:szCs w:val="22"/>
+                <w:lang w:val="it-IT"/>
+              </w:rPr>
+              <w:tab/>
+            </w:r>
+            <w:r>
+              <w:rPr>
+                <w:rStyle w:val="Collegamentoipertestuale"/>
+                <w:noProof/>
+                <w:lang w:val="it-IT"/>
+              </w:rPr>
+              <w:t>Conclusioni</w:t>
+            </w:r>
+            <w:r>
+              <w:rPr>
+                <w:noProof/>
+              </w:rPr>
+              <w:tab/>
+            </w:r>
+            <w:r>
+              <w:rPr>
+                <w:noProof/>
+              </w:rPr>
+              <w:fldChar w:fldCharType="begin"/>
+            </w:r>
+            <w:r>
+              <w:rPr>
+                <w:noProof/>
+              </w:rPr>
+              <w:instrText xml:space="preserve"> PAGEREF _Toc90560959 \h </w:instrText>
+            </w:r>
+            <w:r>
+              <w:rPr>
+                <w:noProof/>
+              </w:rPr>
+            </w:r>
+            <w:r>
+              <w:rPr>
+                <w:noProof/>
+              </w:rPr>
+              <w:fldChar w:fldCharType="separate"/>
+            </w:r>
+            <w:r>
+              <w:rPr>
+                <w:noProof/>
+              </w:rPr>
+              <w:t>10</w:t>
+            </w:r>
+            <w:r>
+              <w:rPr>
+                <w:noProof/>
+              </w:rPr>
+              <w:fldChar w:fldCharType="end"/>
+            </w:r>
+          </w:hyperlink>
+        </w:p>
+        <w:p>
+          <w:pPr>
+            <w:pStyle w:val="Sommario2"/>
+            <w:tabs>
+              <w:tab w:val="left" w:pos="800"/>
+              <w:tab w:val="right" w:leader="dot" w:pos="9628"/>
+            </w:tabs>
+            <w:rPr>
+              <w:rFonts w:asciiTheme="minorHAnsi" w:eastAsiaTheme="minorEastAsia" w:hAnsiTheme="minorHAnsi" w:cstheme="minorBidi"/>
+              <w:noProof/>
+              <w:sz w:val="22"/>
+              <w:szCs w:val="22"/>
+              <w:lang w:val="it-IT"/>
+            </w:rPr>
+          </w:pPr>
+          <w:hyperlink w:anchor="_Toc90560960" w:history="1">
+            <w:r>
+              <w:rPr>
+                <w:rStyle w:val="Collegamentoipertestuale"/>
+                <w:noProof/>
+              </w:rPr>
+              <w:t>7.1</w:t>
+            </w:r>
+            <w:r>
+              <w:rPr>
+                <w:rFonts w:asciiTheme="minorHAnsi" w:eastAsiaTheme="minorEastAsia" w:hAnsiTheme="minorHAnsi" w:cstheme="minorBidi"/>
+                <w:noProof/>
+                <w:sz w:val="22"/>
+                <w:szCs w:val="22"/>
+                <w:lang w:val="it-IT"/>
+              </w:rPr>
+              <w:tab/>
+            </w:r>
+            <w:r>
+              <w:rPr>
+                <w:rStyle w:val="Collegamentoipertestuale"/>
+                <w:noProof/>
+              </w:rPr>
+              <w:t>Sviluppi futuri</w:t>
+            </w:r>
+            <w:r>
+              <w:rPr>
+                <w:noProof/>
+              </w:rPr>
+              <w:tab/>
+            </w:r>
+            <w:r>
+              <w:rPr>
+                <w:noProof/>
+              </w:rPr>
+              <w:fldChar w:fldCharType="begin"/>
+            </w:r>
+            <w:r>
+              <w:rPr>
+                <w:noProof/>
+              </w:rPr>
+              <w:instrText xml:space="preserve"> PAGEREF _Toc90560960 \h </w:instrText>
+            </w:r>
+            <w:r>
+              <w:rPr>
+                <w:noProof/>
+              </w:rPr>
+            </w:r>
+            <w:r>
+              <w:rPr>
+                <w:noProof/>
+              </w:rPr>
+              <w:fldChar w:fldCharType="separate"/>
+            </w:r>
+            <w:r>
+              <w:rPr>
+                <w:noProof/>
+              </w:rPr>
+              <w:t>10</w:t>
+            </w:r>
+            <w:r>
+              <w:rPr>
+                <w:noProof/>
+              </w:rPr>
+              <w:fldChar w:fldCharType="end"/>
+            </w:r>
+          </w:hyperlink>
+        </w:p>
+        <w:p>
+          <w:pPr>
+            <w:pStyle w:val="Sommario2"/>
+            <w:tabs>
+              <w:tab w:val="left" w:pos="800"/>
+              <w:tab w:val="right" w:leader="dot" w:pos="9628"/>
+            </w:tabs>
+            <w:rPr>
+              <w:rFonts w:asciiTheme="minorHAnsi" w:eastAsiaTheme="minorEastAsia" w:hAnsiTheme="minorHAnsi" w:cstheme="minorBidi"/>
+              <w:noProof/>
+              <w:sz w:val="22"/>
+              <w:szCs w:val="22"/>
+              <w:lang w:val="it-IT"/>
+            </w:rPr>
+          </w:pPr>
+          <w:hyperlink w:anchor="_Toc90560961" w:history="1">
+            <w:r>
+              <w:rPr>
+                <w:rStyle w:val="Collegamentoipertestuale"/>
+                <w:noProof/>
+              </w:rPr>
+              <w:t>7.2</w:t>
+            </w:r>
+            <w:r>
+              <w:rPr>
+                <w:rFonts w:asciiTheme="minorHAnsi" w:eastAsiaTheme="minorEastAsia" w:hAnsiTheme="minorHAnsi" w:cstheme="minorBidi"/>
+                <w:noProof/>
+                <w:sz w:val="22"/>
+                <w:szCs w:val="22"/>
+                <w:lang w:val="it-IT"/>
+              </w:rPr>
+              <w:tab/>
+            </w:r>
+            <w:r>
+              <w:rPr>
+                <w:rStyle w:val="Collegamentoipertestuale"/>
+                <w:noProof/>
+              </w:rPr>
+              <w:t>Considerazioni personali</w:t>
+            </w:r>
+            <w:r>
+              <w:rPr>
+                <w:noProof/>
+              </w:rPr>
+              <w:tab/>
+            </w:r>
+            <w:r>
+              <w:rPr>
+                <w:noProof/>
+              </w:rPr>
+              <w:fldChar w:fldCharType="begin"/>
+            </w:r>
+            <w:r>
+              <w:rPr>
+                <w:noProof/>
+              </w:rPr>
+              <w:instrText xml:space="preserve"> PAGEREF _Toc90560961 \h </w:instrText>
+            </w:r>
+            <w:r>
+              <w:rPr>
+                <w:noProof/>
+              </w:rPr>
+            </w:r>
+            <w:r>
+              <w:rPr>
+                <w:noProof/>
+              </w:rPr>
+              <w:fldChar w:fldCharType="separate"/>
+            </w:r>
+            <w:r>
+              <w:rPr>
+                <w:noProof/>
+              </w:rPr>
+              <w:t>10</w:t>
+            </w:r>
+            <w:r>
+              <w:rPr>
+                <w:noProof/>
+              </w:rPr>
+              <w:fldChar w:fldCharType="end"/>
+            </w:r>
+          </w:hyperlink>
+        </w:p>
+        <w:p>
+          <w:pPr>
+            <w:pStyle w:val="Sommario1"/>
+            <w:tabs>
+              <w:tab w:val="left" w:pos="400"/>
+              <w:tab w:val="right" w:leader="dot" w:pos="9628"/>
+            </w:tabs>
+            <w:rPr>
+              <w:rFonts w:asciiTheme="minorHAnsi" w:eastAsiaTheme="minorEastAsia" w:hAnsiTheme="minorHAnsi" w:cstheme="minorBidi"/>
+              <w:noProof/>
+              <w:sz w:val="22"/>
+              <w:szCs w:val="22"/>
+              <w:lang w:val="it-IT"/>
+            </w:rPr>
+          </w:pPr>
+          <w:hyperlink w:anchor="_Toc90560962" w:history="1">
+            <w:r>
+              <w:rPr>
+                <w:rStyle w:val="Collegamentoipertestuale"/>
+                <w:noProof/>
+                <w:lang w:val="it-IT"/>
+              </w:rPr>
+              <w:t>8</w:t>
+            </w:r>
+            <w:r>
+              <w:rPr>
+                <w:rFonts w:asciiTheme="minorHAnsi" w:eastAsiaTheme="minorEastAsia" w:hAnsiTheme="minorHAnsi" w:cstheme="minorBidi"/>
+                <w:noProof/>
+                <w:sz w:val="22"/>
+                <w:szCs w:val="22"/>
+                <w:lang w:val="it-IT"/>
+              </w:rPr>
+              <w:tab/>
+            </w:r>
+            <w:r>
+              <w:rPr>
+                <w:rStyle w:val="Collegamentoipertestuale"/>
+                <w:noProof/>
+                <w:lang w:val="it-IT"/>
+              </w:rPr>
+              <w:t>Bibliografia</w:t>
+            </w:r>
+            <w:r>
+              <w:rPr>
+                <w:noProof/>
+              </w:rPr>
+              <w:tab/>
+            </w:r>
+            <w:r>
+              <w:rPr>
+                <w:noProof/>
+              </w:rPr>
+              <w:fldChar w:fldCharType="begin"/>
+            </w:r>
+            <w:r>
+              <w:rPr>
+                <w:noProof/>
+              </w:rPr>
+              <w:instrText xml:space="preserve"> PAGEREF _Toc90560962 \h </w:instrText>
+            </w:r>
+            <w:r>
+              <w:rPr>
+                <w:noProof/>
+              </w:rPr>
+            </w:r>
+            <w:r>
+              <w:rPr>
+                <w:noProof/>
+              </w:rPr>
+              <w:fldChar w:fldCharType="separate"/>
+            </w:r>
+            <w:r>
+              <w:rPr>
+                <w:noProof/>
+              </w:rPr>
+              <w:t>10</w:t>
+            </w:r>
+            <w:r>
+              <w:rPr>
+                <w:noProof/>
+              </w:rPr>
+              <w:fldChar w:fldCharType="end"/>
+            </w:r>
+          </w:hyperlink>
+        </w:p>
+        <w:p>
+          <w:pPr>
+            <w:pStyle w:val="Sommario2"/>
+            <w:tabs>
+              <w:tab w:val="left" w:pos="800"/>
+              <w:tab w:val="right" w:leader="dot" w:pos="9628"/>
+            </w:tabs>
+            <w:rPr>
+              <w:rFonts w:asciiTheme="minorHAnsi" w:eastAsiaTheme="minorEastAsia" w:hAnsiTheme="minorHAnsi" w:cstheme="minorBidi"/>
+              <w:noProof/>
+              <w:sz w:val="22"/>
+              <w:szCs w:val="22"/>
+              <w:lang w:val="it-IT"/>
+            </w:rPr>
+          </w:pPr>
+          <w:hyperlink w:anchor="_Toc90560963" w:history="1">
+            <w:r>
+              <w:rPr>
+                <w:rStyle w:val="Collegamentoipertestuale"/>
+                <w:noProof/>
+              </w:rPr>
+              <w:t>8.1</w:t>
+            </w:r>
+            <w:r>
+              <w:rPr>
+                <w:rFonts w:asciiTheme="minorHAnsi" w:eastAsiaTheme="minorEastAsia" w:hAnsiTheme="minorHAnsi" w:cstheme="minorBidi"/>
+                <w:noProof/>
+                <w:sz w:val="22"/>
+                <w:szCs w:val="22"/>
+                <w:lang w:val="it-IT"/>
+              </w:rPr>
+              <w:tab/>
+            </w:r>
+            <w:r>
+              <w:rPr>
+                <w:rStyle w:val="Collegamentoipertestuale"/>
+                <w:noProof/>
+              </w:rPr>
+              <w:t>Bibliografia per articoli di riviste:</w:t>
+            </w:r>
+            <w:r>
+              <w:rPr>
+                <w:noProof/>
+              </w:rPr>
+              <w:tab/>
+            </w:r>
+            <w:r>
+              <w:rPr>
+                <w:noProof/>
+              </w:rPr>
+              <w:fldChar w:fldCharType="begin"/>
+            </w:r>
+            <w:r>
+              <w:rPr>
+                <w:noProof/>
+              </w:rPr>
+              <w:instrText xml:space="preserve"> PAGEREF _Toc90560963 \h </w:instrText>
+            </w:r>
+            <w:r>
+              <w:rPr>
+                <w:noProof/>
+              </w:rPr>
+            </w:r>
+            <w:r>
+              <w:rPr>
+                <w:noProof/>
+              </w:rPr>
+              <w:fldChar w:fldCharType="separate"/>
+            </w:r>
+            <w:r>
+              <w:rPr>
+                <w:noProof/>
+              </w:rPr>
+              <w:t>10</w:t>
+            </w:r>
+            <w:r>
+              <w:rPr>
+                <w:noProof/>
+              </w:rPr>
+              <w:fldChar w:fldCharType="end"/>
+            </w:r>
+          </w:hyperlink>
+        </w:p>
+        <w:p>
+          <w:pPr>
+            <w:pStyle w:val="Sommario2"/>
+            <w:tabs>
+              <w:tab w:val="left" w:pos="800"/>
+              <w:tab w:val="right" w:leader="dot" w:pos="9628"/>
+            </w:tabs>
+            <w:rPr>
+              <w:rFonts w:asciiTheme="minorHAnsi" w:eastAsiaTheme="minorEastAsia" w:hAnsiTheme="minorHAnsi" w:cstheme="minorBidi"/>
+              <w:noProof/>
+              <w:sz w:val="22"/>
+              <w:szCs w:val="22"/>
+              <w:lang w:val="it-IT"/>
+            </w:rPr>
+          </w:pPr>
+          <w:hyperlink w:anchor="_Toc90560964" w:history="1">
+            <w:r>
+              <w:rPr>
+                <w:rStyle w:val="Collegamentoipertestuale"/>
+                <w:noProof/>
+              </w:rPr>
+              <w:t>8.2</w:t>
+            </w:r>
+            <w:r>
+              <w:rPr>
+                <w:rFonts w:asciiTheme="minorHAnsi" w:eastAsiaTheme="minorEastAsia" w:hAnsiTheme="minorHAnsi" w:cstheme="minorBidi"/>
+                <w:noProof/>
+                <w:sz w:val="22"/>
+                <w:szCs w:val="22"/>
+                <w:lang w:val="it-IT"/>
+              </w:rPr>
+              <w:tab/>
+            </w:r>
+            <w:r>
+              <w:rPr>
+                <w:rStyle w:val="Collegamentoipertestuale"/>
+                <w:noProof/>
+              </w:rPr>
+              <w:t>Bibliografia per libri</w:t>
+            </w:r>
+            <w:r>
+              <w:rPr>
+                <w:noProof/>
+              </w:rPr>
+              <w:tab/>
+            </w:r>
+            <w:r>
+              <w:rPr>
+                <w:noProof/>
+              </w:rPr>
+              <w:fldChar w:fldCharType="begin"/>
+            </w:r>
+            <w:r>
+              <w:rPr>
+                <w:noProof/>
+              </w:rPr>
+              <w:instrText xml:space="preserve"> PAGEREF _Toc90560964 \h </w:instrText>
+            </w:r>
+            <w:r>
+              <w:rPr>
+                <w:noProof/>
+              </w:rPr>
+            </w:r>
+            <w:r>
+              <w:rPr>
+                <w:noProof/>
+              </w:rPr>
+              <w:fldChar w:fldCharType="separate"/>
+            </w:r>
+            <w:r>
+              <w:rPr>
+                <w:noProof/>
+              </w:rPr>
+              <w:t>11</w:t>
+            </w:r>
+            <w:r>
+              <w:rPr>
+                <w:noProof/>
+              </w:rPr>
+              <w:fldChar w:fldCharType="end"/>
+            </w:r>
+          </w:hyperlink>
+        </w:p>
+        <w:p>
+          <w:pPr>
+            <w:pStyle w:val="Sommario2"/>
+            <w:tabs>
+              <w:tab w:val="left" w:pos="800"/>
+              <w:tab w:val="right" w:leader="dot" w:pos="9628"/>
+            </w:tabs>
+            <w:rPr>
+              <w:rFonts w:asciiTheme="minorHAnsi" w:eastAsiaTheme="minorEastAsia" w:hAnsiTheme="minorHAnsi" w:cstheme="minorBidi"/>
+              <w:noProof/>
+              <w:sz w:val="22"/>
+              <w:szCs w:val="22"/>
+              <w:lang w:val="it-IT"/>
+            </w:rPr>
+          </w:pPr>
+          <w:hyperlink w:anchor="_Toc90560965" w:history="1">
+            <w:r>
+              <w:rPr>
+                <w:rStyle w:val="Collegamentoipertestuale"/>
+                <w:noProof/>
+              </w:rPr>
+              <w:t>8.3</w:t>
+            </w:r>
+            <w:r>
+              <w:rPr>
+                <w:rFonts w:asciiTheme="minorHAnsi" w:eastAsiaTheme="minorEastAsia" w:hAnsiTheme="minorHAnsi" w:cstheme="minorBidi"/>
+                <w:noProof/>
+                <w:sz w:val="22"/>
+                <w:szCs w:val="22"/>
+                <w:lang w:val="it-IT"/>
+              </w:rPr>
+              <w:tab/>
+            </w:r>
+            <w:r>
+              <w:rPr>
+                <w:rStyle w:val="Collegamentoipertestuale"/>
+                <w:noProof/>
+              </w:rPr>
+              <w:t>Sitografia</w:t>
+            </w:r>
+            <w:r>
+              <w:rPr>
+                <w:noProof/>
+              </w:rPr>
+              <w:tab/>
+            </w:r>
+            <w:r>
+              <w:rPr>
+                <w:noProof/>
+              </w:rPr>
+              <w:fldChar w:fldCharType="begin"/>
+            </w:r>
+            <w:r>
+              <w:rPr>
+                <w:noProof/>
+              </w:rPr>
+              <w:instrText xml:space="preserve"> PAGEREF _Toc90560965 \h </w:instrText>
+            </w:r>
+            <w:r>
+              <w:rPr>
+                <w:noProof/>
+              </w:rPr>
+            </w:r>
+            <w:r>
+              <w:rPr>
+                <w:noProof/>
+              </w:rPr>
+              <w:fldChar w:fldCharType="separate"/>
+            </w:r>
+            <w:r>
+              <w:rPr>
+                <w:noProof/>
+              </w:rPr>
+              <w:t>11</w:t>
+            </w:r>
+            <w:r>
+              <w:rPr>
+                <w:noProof/>
+              </w:rPr>
+              <w:fldChar w:fldCharType="end"/>
+            </w:r>
+          </w:hyperlink>
+        </w:p>
+        <w:p>
+          <w:pPr>
+            <w:pStyle w:val="Sommario1"/>
+            <w:tabs>
+              <w:tab w:val="left" w:pos="400"/>
+              <w:tab w:val="right" w:leader="dot" w:pos="9628"/>
+            </w:tabs>
+            <w:rPr>
+              <w:rFonts w:asciiTheme="minorHAnsi" w:eastAsiaTheme="minorEastAsia" w:hAnsiTheme="minorHAnsi" w:cstheme="minorBidi"/>
+              <w:noProof/>
+              <w:sz w:val="22"/>
+              <w:szCs w:val="22"/>
+              <w:lang w:val="it-IT"/>
+            </w:rPr>
+          </w:pPr>
+          <w:hyperlink w:anchor="_Toc90560966" w:history="1">
+            <w:r>
+              <w:rPr>
+                <w:rStyle w:val="Collegamentoipertestuale"/>
+                <w:noProof/>
+                <w:lang w:val="it-IT"/>
+              </w:rPr>
+              <w:t>9</w:t>
+            </w:r>
+            <w:r>
+              <w:rPr>
+                <w:rFonts w:asciiTheme="minorHAnsi" w:eastAsiaTheme="minorEastAsia" w:hAnsiTheme="minorHAnsi" w:cstheme="minorBidi"/>
+                <w:noProof/>
+                <w:sz w:val="22"/>
+                <w:szCs w:val="22"/>
+                <w:lang w:val="it-IT"/>
+              </w:rPr>
+              <w:tab/>
+            </w:r>
+            <w:r>
+              <w:rPr>
+                <w:rStyle w:val="Collegamentoipertestuale"/>
+                <w:noProof/>
+                <w:lang w:val="it-IT"/>
+              </w:rPr>
+              <w:t>Allegati</w:t>
+            </w:r>
+            <w:r>
+              <w:rPr>
+                <w:noProof/>
+              </w:rPr>
+              <w:tab/>
+            </w:r>
+            <w:r>
+              <w:rPr>
+                <w:noProof/>
+              </w:rPr>
+              <w:fldChar w:fldCharType="begin"/>
+            </w:r>
+            <w:r>
+              <w:rPr>
+                <w:noProof/>
+              </w:rPr>
+              <w:instrText xml:space="preserve"> PAGEREF _Toc90560966 \h </w:instrText>
+            </w:r>
+            <w:r>
+              <w:rPr>
+                <w:noProof/>
+              </w:rPr>
+            </w:r>
+            <w:r>
+              <w:rPr>
+                <w:noProof/>
+              </w:rPr>
+              <w:fldChar w:fldCharType="separate"/>
+            </w:r>
+            <w:r>
+              <w:rPr>
+                <w:noProof/>
+              </w:rPr>
+              <w:t>11</w:t>
+            </w:r>
+            <w:r>
+              <w:rPr>
+                <w:noProof/>
+              </w:rPr>
+              <w:fldChar w:fldCharType="end"/>
             </w:r>
           </w:hyperlink>
         </w:p>
@@ -186,619 +2678,6 @@
               <w:tab w:val="right" w:leader="dot" w:pos="9638"/>
             </w:tabs>
           </w:pPr>
-          <w:hyperlink w:anchor="__RefHeading___Toc1229_2866232661">
-            <w:r>
-              <w:rPr>
-                <w:rStyle w:val="IndexLink"/>
-              </w:rPr>
-              <w:t>2 Analisi</w:t>
-            </w:r>
-            <w:r>
-              <w:rPr>
-                <w:rStyle w:val="IndexLink"/>
-              </w:rPr>
-              <w:tab/>
-              <w:t>3</w:t>
-            </w:r>
-          </w:hyperlink>
-        </w:p>
-        <w:p>
-          <w:pPr>
-            <w:pStyle w:val="Sommario2"/>
-            <w:tabs>
-              <w:tab w:val="right" w:leader="dot" w:pos="9638"/>
-            </w:tabs>
-          </w:pPr>
-          <w:hyperlink w:anchor="__RefHeading___Toc1231_2866232661">
-            <w:r>
-              <w:rPr>
-                <w:rStyle w:val="IndexLink"/>
-              </w:rPr>
-              <w:t>2.1 Analisi del dominio</w:t>
-            </w:r>
-            <w:r>
-              <w:rPr>
-                <w:rStyle w:val="IndexLink"/>
-              </w:rPr>
-              <w:tab/>
-              <w:t>3</w:t>
-            </w:r>
-          </w:hyperlink>
-        </w:p>
-        <w:p>
-          <w:pPr>
-            <w:pStyle w:val="Sommario2"/>
-            <w:tabs>
-              <w:tab w:val="right" w:leader="dot" w:pos="9638"/>
-            </w:tabs>
-          </w:pPr>
-          <w:hyperlink w:anchor="__RefHeading___Toc1233_2866232661">
-            <w:r>
-              <w:rPr>
-                <w:rStyle w:val="IndexLink"/>
-              </w:rPr>
-              <w:t>2.2 Analisi e specifica dei requisiti</w:t>
-            </w:r>
-            <w:r>
-              <w:rPr>
-                <w:rStyle w:val="IndexLink"/>
-              </w:rPr>
-              <w:tab/>
-              <w:t>3</w:t>
-            </w:r>
-          </w:hyperlink>
-        </w:p>
-        <w:p>
-          <w:pPr>
-            <w:pStyle w:val="Sommario2"/>
-            <w:tabs>
-              <w:tab w:val="right" w:leader="dot" w:pos="9638"/>
-            </w:tabs>
-          </w:pPr>
-          <w:hyperlink w:anchor="__RefHeading___Toc1235_2866232661">
-            <w:r>
-              <w:rPr>
-                <w:rStyle w:val="IndexLink"/>
-              </w:rPr>
-              <w:t>2.3 Use case</w:t>
-            </w:r>
-            <w:r>
-              <w:rPr>
-                <w:rStyle w:val="IndexLink"/>
-              </w:rPr>
-              <w:tab/>
-              <w:t>6</w:t>
-            </w:r>
-          </w:hyperlink>
-        </w:p>
-        <w:p>
-          <w:pPr>
-            <w:pStyle w:val="Sommario2"/>
-            <w:tabs>
-              <w:tab w:val="right" w:leader="dot" w:pos="9638"/>
-            </w:tabs>
-          </w:pPr>
-          <w:hyperlink w:anchor="__RefHeading___Toc1237_2866232661">
-            <w:r>
-              <w:rPr>
-                <w:rStyle w:val="IndexLink"/>
-              </w:rPr>
-              <w:t>2.4 Pianificazione</w:t>
-            </w:r>
-            <w:r>
-              <w:rPr>
-                <w:rStyle w:val="IndexLink"/>
-              </w:rPr>
-              <w:tab/>
-              <w:t>6</w:t>
-            </w:r>
-          </w:hyperlink>
-        </w:p>
-        <w:p>
-          <w:pPr>
-            <w:pStyle w:val="Sommario2"/>
-            <w:tabs>
-              <w:tab w:val="right" w:leader="dot" w:pos="9638"/>
-            </w:tabs>
-          </w:pPr>
-          <w:hyperlink w:anchor="__RefHeading___Toc1239_2866232661">
-            <w:r>
-              <w:rPr>
-                <w:rStyle w:val="IndexLink"/>
-              </w:rPr>
-              <w:t>2.5 Analisi dei mezzi</w:t>
-            </w:r>
-            <w:r>
-              <w:rPr>
-                <w:rStyle w:val="IndexLink"/>
-              </w:rPr>
-              <w:tab/>
-              <w:t>7</w:t>
-            </w:r>
-          </w:hyperlink>
-        </w:p>
-        <w:p>
-          <w:pPr>
-            <w:pStyle w:val="Sommario3"/>
-            <w:tabs>
-              <w:tab w:val="right" w:leader="dot" w:pos="9638"/>
-            </w:tabs>
-          </w:pPr>
-          <w:hyperlink w:anchor="__RefHeading___Toc1241_2866232661">
-            <w:r>
-              <w:rPr>
-                <w:rStyle w:val="IndexLink"/>
-              </w:rPr>
-              <w:t>2.5.1 Software</w:t>
-            </w:r>
-            <w:r>
-              <w:rPr>
-                <w:rStyle w:val="IndexLink"/>
-              </w:rPr>
-              <w:tab/>
-              <w:t>7</w:t>
-            </w:r>
-          </w:hyperlink>
-        </w:p>
-        <w:p>
-          <w:pPr>
-            <w:pStyle w:val="Sommario3"/>
-            <w:tabs>
-              <w:tab w:val="right" w:leader="dot" w:pos="9638"/>
-            </w:tabs>
-          </w:pPr>
-          <w:hyperlink w:anchor="__RefHeading___Toc1243_2866232661">
-            <w:r>
-              <w:rPr>
-                <w:rStyle w:val="IndexLink"/>
-              </w:rPr>
-              <w:t>2.5.2 Hardware</w:t>
-            </w:r>
-            <w:r>
-              <w:rPr>
-                <w:rStyle w:val="IndexLink"/>
-              </w:rPr>
-              <w:tab/>
-              <w:t>7</w:t>
-            </w:r>
-          </w:hyperlink>
-        </w:p>
-        <w:p>
-          <w:pPr>
-            <w:pStyle w:val="Sommario1"/>
-            <w:tabs>
-              <w:tab w:val="right" w:leader="dot" w:pos="9638"/>
-            </w:tabs>
-          </w:pPr>
-          <w:hyperlink w:anchor="__RefHeading___Toc1245_2866232661">
-            <w:r>
-              <w:rPr>
-                <w:rStyle w:val="IndexLink"/>
-              </w:rPr>
-              <w:t>3 Progettazione</w:t>
-            </w:r>
-            <w:r>
-              <w:rPr>
-                <w:rStyle w:val="IndexLink"/>
-              </w:rPr>
-              <w:tab/>
-              <w:t>7</w:t>
-            </w:r>
-          </w:hyperlink>
-        </w:p>
-        <w:p>
-          <w:pPr>
-            <w:pStyle w:val="Sommario2"/>
-            <w:tabs>
-              <w:tab w:val="right" w:leader="dot" w:pos="9638"/>
-            </w:tabs>
-          </w:pPr>
-          <w:hyperlink w:anchor="__RefHeading___Toc1247_2866232661">
-            <w:r>
-              <w:rPr>
-                <w:rStyle w:val="IndexLink"/>
-              </w:rPr>
-              <w:t>3.1 Design dell’architettura del sistema</w:t>
-            </w:r>
-            <w:r>
-              <w:rPr>
-                <w:rStyle w:val="IndexLink"/>
-              </w:rPr>
-              <w:tab/>
-              <w:t>7</w:t>
-            </w:r>
-          </w:hyperlink>
-        </w:p>
-        <w:p>
-          <w:pPr>
-            <w:pStyle w:val="Sommario2"/>
-            <w:tabs>
-              <w:tab w:val="right" w:leader="dot" w:pos="9638"/>
-            </w:tabs>
-          </w:pPr>
-          <w:hyperlink w:anchor="__RefHeading___Toc1249_2866232661">
-            <w:r>
-              <w:rPr>
-                <w:rStyle w:val="IndexLink"/>
-              </w:rPr>
-              <w:t>3.2 Design dei dati e database</w:t>
-            </w:r>
-            <w:r>
-              <w:rPr>
-                <w:rStyle w:val="IndexLink"/>
-              </w:rPr>
-              <w:tab/>
-              <w:t>8</w:t>
-            </w:r>
-          </w:hyperlink>
-        </w:p>
-        <w:p>
-          <w:pPr>
-            <w:pStyle w:val="Sommario2"/>
-            <w:tabs>
-              <w:tab w:val="right" w:leader="dot" w:pos="9638"/>
-            </w:tabs>
-          </w:pPr>
-          <w:hyperlink w:anchor="__RefHeading___Toc1251_2866232661">
-            <w:r>
-              <w:rPr>
-                <w:rStyle w:val="IndexLink"/>
-              </w:rPr>
-              <w:t>3.3 Design delle interfacce</w:t>
-            </w:r>
-            <w:r>
-              <w:rPr>
-                <w:rStyle w:val="IndexLink"/>
-              </w:rPr>
-              <w:tab/>
-              <w:t>8</w:t>
-            </w:r>
-          </w:hyperlink>
-        </w:p>
-        <w:p>
-          <w:pPr>
-            <w:pStyle w:val="Sommario2"/>
-            <w:tabs>
-              <w:tab w:val="right" w:leader="dot" w:pos="9638"/>
-            </w:tabs>
-          </w:pPr>
-          <w:hyperlink w:anchor="__RefHeading___Toc1253_2866232661">
-            <w:r>
-              <w:rPr>
-                <w:rStyle w:val="IndexLink"/>
-              </w:rPr>
-              <w:t>3.4 Design procedurale</w:t>
-            </w:r>
-            <w:r>
-              <w:rPr>
-                <w:rStyle w:val="IndexLink"/>
-              </w:rPr>
-              <w:tab/>
-              <w:t>8</w:t>
-            </w:r>
-          </w:hyperlink>
-        </w:p>
-        <w:p>
-          <w:pPr>
-            <w:pStyle w:val="Sommario1"/>
-            <w:tabs>
-              <w:tab w:val="right" w:leader="dot" w:pos="9638"/>
-            </w:tabs>
-          </w:pPr>
-          <w:hyperlink w:anchor="__RefHeading___Toc1255_2866232661">
-            <w:r>
-              <w:rPr>
-                <w:rStyle w:val="IndexLink"/>
-              </w:rPr>
-              <w:t>4 Implementazione</w:t>
-            </w:r>
-            <w:r>
-              <w:rPr>
-                <w:rStyle w:val="IndexLink"/>
-              </w:rPr>
-              <w:tab/>
-              <w:t>9</w:t>
-            </w:r>
-          </w:hyperlink>
-        </w:p>
-        <w:p>
-          <w:pPr>
-            <w:pStyle w:val="Sommario1"/>
-            <w:tabs>
-              <w:tab w:val="right" w:leader="dot" w:pos="9638"/>
-            </w:tabs>
-          </w:pPr>
-          <w:hyperlink w:anchor="__RefHeading___Toc1257_2866232661">
-            <w:r>
-              <w:rPr>
-                <w:rStyle w:val="IndexLink"/>
-              </w:rPr>
-              <w:t>5 Test</w:t>
-            </w:r>
-            <w:r>
-              <w:rPr>
-                <w:rStyle w:val="IndexLink"/>
-              </w:rPr>
-              <w:tab/>
-              <w:t>9</w:t>
-            </w:r>
-          </w:hyperlink>
-        </w:p>
-        <w:p>
-          <w:pPr>
-            <w:pStyle w:val="Sommario2"/>
-            <w:tabs>
-              <w:tab w:val="right" w:leader="dot" w:pos="9638"/>
-            </w:tabs>
-          </w:pPr>
-          <w:hyperlink w:anchor="__RefHeading___Toc1259_2866232661">
-            <w:r>
-              <w:rPr>
-                <w:rStyle w:val="IndexLink"/>
-              </w:rPr>
-              <w:t>5.1 Protocollo di test</w:t>
-            </w:r>
-            <w:r>
-              <w:rPr>
-                <w:rStyle w:val="IndexLink"/>
-              </w:rPr>
-              <w:tab/>
-              <w:t>9</w:t>
-            </w:r>
-          </w:hyperlink>
-        </w:p>
-        <w:p>
-          <w:pPr>
-            <w:pStyle w:val="Sommario2"/>
-            <w:tabs>
-              <w:tab w:val="right" w:leader="dot" w:pos="9638"/>
-            </w:tabs>
-          </w:pPr>
-          <w:hyperlink w:anchor="__RefHeading___Toc1261_2866232661">
-            <w:r>
-              <w:rPr>
-                <w:rStyle w:val="IndexLink"/>
-              </w:rPr>
-              <w:t>5.2 Risultati test</w:t>
-            </w:r>
-            <w:r>
-              <w:rPr>
-                <w:rStyle w:val="IndexLink"/>
-              </w:rPr>
-              <w:tab/>
-              <w:t>10</w:t>
-            </w:r>
-          </w:hyperlink>
-        </w:p>
-        <w:p>
-          <w:pPr>
-            <w:pStyle w:val="Sommario2"/>
-            <w:tabs>
-              <w:tab w:val="right" w:leader="dot" w:pos="9638"/>
-            </w:tabs>
-          </w:pPr>
-          <w:hyperlink w:anchor="__RefHeading___Toc1263_2866232661">
-            <w:r>
-              <w:rPr>
-                <w:rStyle w:val="IndexLink"/>
-              </w:rPr>
-              <w:t>5.3 Mancanze/limitazioni conosciute</w:t>
-            </w:r>
-            <w:r>
-              <w:rPr>
-                <w:rStyle w:val="IndexLink"/>
-              </w:rPr>
-              <w:tab/>
-              <w:t>10</w:t>
-            </w:r>
-          </w:hyperlink>
-        </w:p>
-        <w:p>
-          <w:pPr>
-            <w:pStyle w:val="Sommario1"/>
-            <w:tabs>
-              <w:tab w:val="right" w:leader="dot" w:pos="9638"/>
-            </w:tabs>
-          </w:pPr>
-          <w:hyperlink w:anchor="__RefHeading___Toc1265_2866232661">
-            <w:r>
-              <w:rPr>
-                <w:rStyle w:val="IndexLink"/>
-              </w:rPr>
-              <w:t>6 Consuntivo</w:t>
-            </w:r>
-            <w:r>
-              <w:rPr>
-                <w:rStyle w:val="IndexLink"/>
-              </w:rPr>
-              <w:tab/>
-              <w:t>10</w:t>
-            </w:r>
-          </w:hyperlink>
-        </w:p>
-        <w:p>
-          <w:pPr>
-            <w:pStyle w:val="Sommario1"/>
-            <w:tabs>
-              <w:tab w:val="right" w:leader="dot" w:pos="9638"/>
-            </w:tabs>
-          </w:pPr>
-          <w:hyperlink w:anchor="__RefHeading___Toc1267_2866232661">
-            <w:r>
-              <w:rPr>
-                <w:rStyle w:val="IndexLink"/>
-              </w:rPr>
-              <w:t>7 Conclusioni</w:t>
-            </w:r>
-            <w:r>
-              <w:rPr>
-                <w:rStyle w:val="IndexLink"/>
-              </w:rPr>
-              <w:tab/>
-              <w:t>10</w:t>
-            </w:r>
-          </w:hyperlink>
-        </w:p>
-        <w:p>
-          <w:pPr>
-            <w:pStyle w:val="Sommario2"/>
-            <w:tabs>
-              <w:tab w:val="right" w:leader="dot" w:pos="9638"/>
-            </w:tabs>
-          </w:pPr>
-          <w:hyperlink w:anchor="__RefHeading___Toc1269_2866232661">
-            <w:r>
-              <w:rPr>
-                <w:rStyle w:val="IndexLink"/>
-              </w:rPr>
-              <w:t>7.1 Sviluppi futuri</w:t>
-            </w:r>
-            <w:r>
-              <w:rPr>
-                <w:rStyle w:val="IndexLink"/>
-              </w:rPr>
-              <w:tab/>
-              <w:t>10</w:t>
-            </w:r>
-          </w:hyperlink>
-        </w:p>
-        <w:p>
-          <w:pPr>
-            <w:pStyle w:val="Sommario2"/>
-            <w:tabs>
-              <w:tab w:val="right" w:leader="dot" w:pos="9638"/>
-            </w:tabs>
-          </w:pPr>
-          <w:hyperlink w:anchor="__RefHeading___Toc1271_2866232661">
-            <w:r>
-              <w:rPr>
-                <w:rStyle w:val="IndexLink"/>
-              </w:rPr>
-              <w:t>7.2 Considerazioni personali</w:t>
-            </w:r>
-            <w:r>
-              <w:rPr>
-                <w:rStyle w:val="IndexLink"/>
-              </w:rPr>
-              <w:tab/>
-              <w:t>10</w:t>
-            </w:r>
-          </w:hyperlink>
-        </w:p>
-        <w:p>
-          <w:pPr>
-            <w:pStyle w:val="Sommario1"/>
-            <w:tabs>
-              <w:tab w:val="right" w:leader="dot" w:pos="9638"/>
-            </w:tabs>
-          </w:pPr>
-          <w:hyperlink w:anchor="__RefHeading___Toc1273_2866232661">
-            <w:r>
-              <w:rPr>
-                <w:rStyle w:val="IndexLink"/>
-              </w:rPr>
-              <w:t>8 Bibliografia</w:t>
-            </w:r>
-            <w:r>
-              <w:rPr>
-                <w:rStyle w:val="IndexLink"/>
-              </w:rPr>
-              <w:tab/>
-              <w:t>10</w:t>
-            </w:r>
-          </w:hyperlink>
-        </w:p>
-        <w:p>
-          <w:pPr>
-            <w:pStyle w:val="Sommario2"/>
-            <w:tabs>
-              <w:tab w:val="right" w:leader="dot" w:pos="9638"/>
-            </w:tabs>
-          </w:pPr>
-          <w:hyperlink w:anchor="__RefHeading___Toc1275_2866232661">
-            <w:r>
-              <w:rPr>
-                <w:rStyle w:val="IndexLink"/>
-              </w:rPr>
-              <w:t>8.1 Bibliografia per articoli di riviste:</w:t>
-            </w:r>
-            <w:r>
-              <w:rPr>
-                <w:rStyle w:val="IndexLink"/>
-              </w:rPr>
-              <w:tab/>
-              <w:t>10</w:t>
-            </w:r>
-          </w:hyperlink>
-        </w:p>
-        <w:p>
-          <w:pPr>
-            <w:pStyle w:val="Sommario2"/>
-            <w:tabs>
-              <w:tab w:val="right" w:leader="dot" w:pos="9638"/>
-            </w:tabs>
-          </w:pPr>
-          <w:hyperlink w:anchor="__RefHeading___Toc1277_2866232661">
-            <w:r>
-              <w:rPr>
-                <w:rStyle w:val="IndexLink"/>
-              </w:rPr>
-              <w:t>8.2 Bibliografia per libri</w:t>
-            </w:r>
-            <w:r>
-              <w:rPr>
-                <w:rStyle w:val="IndexLink"/>
-              </w:rPr>
-              <w:tab/>
-              <w:t>10</w:t>
-            </w:r>
-          </w:hyperlink>
-        </w:p>
-        <w:p>
-          <w:pPr>
-            <w:pStyle w:val="Sommario2"/>
-            <w:tabs>
-              <w:tab w:val="right" w:leader="dot" w:pos="9638"/>
-            </w:tabs>
-          </w:pPr>
-          <w:hyperlink w:anchor="__RefHeading___Toc1279_2866232661">
-            <w:r>
-              <w:rPr>
-                <w:rStyle w:val="IndexLink"/>
-              </w:rPr>
-              <w:t>8.3 Sitografia</w:t>
-            </w:r>
-            <w:r>
-              <w:rPr>
-                <w:rStyle w:val="IndexLink"/>
-              </w:rPr>
-              <w:tab/>
-              <w:t>10</w:t>
-            </w:r>
-          </w:hyperlink>
-        </w:p>
-        <w:p>
-          <w:pPr>
-            <w:pStyle w:val="Sommario1"/>
-            <w:tabs>
-              <w:tab w:val="right" w:leader="dot" w:pos="9638"/>
-            </w:tabs>
-          </w:pPr>
-          <w:hyperlink w:anchor="__RefHeading___Toc1281_2866232661">
-            <w:r>
-              <w:rPr>
-                <w:rStyle w:val="IndexLink"/>
-              </w:rPr>
-              <w:t>9 Allegati</w:t>
-            </w:r>
-            <w:r>
-              <w:rPr>
-                <w:rStyle w:val="IndexLink"/>
-              </w:rPr>
-              <w:tab/>
-              <w:t>11</w:t>
-            </w:r>
-          </w:hyperlink>
           <w:r>
             <w:rPr>
               <w:rStyle w:val="IndexLink"/>
@@ -822,9 +2701,8 @@
       <w:r>
         <w:br w:type="page"/>
       </w:r>
-      <w:bookmarkStart w:id="0" w:name="__RefHeading___Toc1221_2866232661"/>
-      <w:bookmarkStart w:id="1" w:name="_Toc491247126"/>
-      <w:bookmarkEnd w:id="0"/>
+      <w:bookmarkStart w:id="0" w:name="_Toc491247126"/>
+      <w:bookmarkStart w:id="1" w:name="_Toc90560936"/>
       <w:r>
         <w:rPr>
           <w:lang w:val="it-IT"/>
@@ -832,6 +2710,7 @@
         <w:lastRenderedPageBreak/>
         <w:t>Introduzione</w:t>
       </w:r>
+      <w:bookmarkEnd w:id="0"/>
       <w:bookmarkEnd w:id="1"/>
     </w:p>
     <w:p>
@@ -842,12 +2721,12 @@
           <w:numId w:val="2"/>
         </w:numPr>
       </w:pPr>
-      <w:bookmarkStart w:id="2" w:name="__RefHeading___Toc1223_2866232661"/>
-      <w:bookmarkStart w:id="3" w:name="_Toc491247127"/>
+      <w:bookmarkStart w:id="2" w:name="_Toc491247127"/>
+      <w:bookmarkStart w:id="3" w:name="_Toc90560937"/>
+      <w:r>
+        <w:t>Informazioni sul progetto</w:t>
+      </w:r>
       <w:bookmarkEnd w:id="2"/>
-      <w:r>
-        <w:t>Informazioni sul progetto</w:t>
-      </w:r>
       <w:bookmarkEnd w:id="3"/>
     </w:p>
     <w:p>
@@ -961,12 +2840,12 @@
           <w:numId w:val="2"/>
         </w:numPr>
       </w:pPr>
-      <w:bookmarkStart w:id="4" w:name="__RefHeading___Toc1225_2866232661"/>
-      <w:bookmarkStart w:id="5" w:name="_Toc491247128"/>
+      <w:bookmarkStart w:id="4" w:name="_Toc491247128"/>
+      <w:bookmarkStart w:id="5" w:name="_Toc90560938"/>
+      <w:r>
+        <w:t>Abstract</w:t>
+      </w:r>
       <w:bookmarkEnd w:id="4"/>
-      <w:r>
-        <w:t>Abstract</w:t>
-      </w:r>
       <w:bookmarkEnd w:id="5"/>
     </w:p>
     <w:p>
@@ -1158,12 +3037,12 @@
           <w:numId w:val="2"/>
         </w:numPr>
       </w:pPr>
-      <w:bookmarkStart w:id="6" w:name="__RefHeading___Toc1227_2866232661"/>
-      <w:bookmarkStart w:id="7" w:name="_Toc491247129"/>
+      <w:bookmarkStart w:id="6" w:name="_Toc491247129"/>
+      <w:bookmarkStart w:id="7" w:name="_Toc90560939"/>
+      <w:r>
+        <w:t>Scopo</w:t>
+      </w:r>
       <w:bookmarkEnd w:id="6"/>
-      <w:r>
-        <w:t>Scopo</w:t>
-      </w:r>
       <w:bookmarkEnd w:id="7"/>
     </w:p>
     <w:p>
@@ -1190,13 +3069,13 @@
           <w:numId w:val="2"/>
         </w:numPr>
       </w:pPr>
-      <w:bookmarkStart w:id="8" w:name="__RefHeading___Toc1229_2866232661"/>
-      <w:bookmarkStart w:id="9" w:name="_Toc491247130"/>
-      <w:bookmarkEnd w:id="8"/>
+      <w:bookmarkStart w:id="8" w:name="_Toc491247130"/>
+      <w:bookmarkStart w:id="9" w:name="_Toc90560940"/>
       <w:r>
         <w:lastRenderedPageBreak/>
         <w:t>Analisi</w:t>
       </w:r>
+      <w:bookmarkEnd w:id="8"/>
       <w:bookmarkEnd w:id="9"/>
     </w:p>
     <w:p>
@@ -1207,12 +3086,12 @@
           <w:numId w:val="2"/>
         </w:numPr>
       </w:pPr>
-      <w:bookmarkStart w:id="10" w:name="__RefHeading___Toc1231_2866232661"/>
-      <w:bookmarkStart w:id="11" w:name="_Toc491247131"/>
+      <w:bookmarkStart w:id="10" w:name="_Toc491247131"/>
+      <w:bookmarkStart w:id="11" w:name="_Toc90560941"/>
+      <w:r>
+        <w:t>Analisi del dominio</w:t>
+      </w:r>
       <w:bookmarkEnd w:id="10"/>
-      <w:r>
-        <w:t>Analisi del dominio</w:t>
-      </w:r>
       <w:bookmarkEnd w:id="11"/>
     </w:p>
     <w:p>
@@ -1372,12 +3251,12 @@
           <w:numId w:val="2"/>
         </w:numPr>
       </w:pPr>
-      <w:bookmarkStart w:id="12" w:name="__RefHeading___Toc1233_2866232661"/>
-      <w:bookmarkStart w:id="13" w:name="_Toc491247132"/>
+      <w:bookmarkStart w:id="12" w:name="_Toc491247132"/>
+      <w:bookmarkStart w:id="13" w:name="_Toc90560942"/>
+      <w:r>
+        <w:t>Analisi e specifica dei requisiti</w:t>
+      </w:r>
       <w:bookmarkEnd w:id="12"/>
-      <w:r>
-        <w:t>Analisi e specifica dei requisiti</w:t>
-      </w:r>
       <w:bookmarkEnd w:id="13"/>
     </w:p>
     <w:p>
@@ -4208,12 +6087,12 @@
         </w:numPr>
         <w:ind w:left="578" w:hanging="578"/>
       </w:pPr>
-      <w:bookmarkStart w:id="14" w:name="__RefHeading___Toc1235_2866232661"/>
-      <w:bookmarkStart w:id="15" w:name="_Toc491247133"/>
+      <w:bookmarkStart w:id="14" w:name="_Toc491247133"/>
+      <w:bookmarkStart w:id="15" w:name="_Toc90560943"/>
+      <w:r>
+        <w:t>Use case</w:t>
+      </w:r>
       <w:bookmarkEnd w:id="14"/>
-      <w:r>
-        <w:t>Use case</w:t>
-      </w:r>
       <w:bookmarkEnd w:id="15"/>
     </w:p>
     <w:p>
@@ -4228,10 +6107,10 @@
           <w:noProof/>
         </w:rPr>
         <w:drawing>
-          <wp:inline distT="0" distB="0" distL="0" distR="0" wp14:anchorId="28C84C34" wp14:editId="48F9FB8D">
-            <wp:extent cx="4591050" cy="3305175"/>
-            <wp:effectExtent l="0" t="0" r="0" b="9525"/>
-            <wp:docPr id="4" name="Immagine 4"/>
+          <wp:inline distT="0" distB="0" distL="0" distR="0" wp14:anchorId="24BD74EF" wp14:editId="226A7424">
+            <wp:extent cx="4867275" cy="5467350"/>
+            <wp:effectExtent l="0" t="0" r="9525" b="0"/>
+            <wp:docPr id="6" name="Immagine 6"/>
             <wp:cNvGraphicFramePr>
               <a:graphicFrameLocks xmlns:a="http://schemas.openxmlformats.org/drawingml/2006/main" noChangeAspect="1"/>
             </wp:cNvGraphicFramePr>
@@ -4251,7 +6130,7 @@
                   <pic:spPr>
                     <a:xfrm>
                       <a:off x="0" y="0"/>
-                      <a:ext cx="4591050" cy="3305175"/>
+                      <a:ext cx="4867275" cy="5467350"/>
                     </a:xfrm>
                     <a:prstGeom prst="rect">
                       <a:avLst/>
@@ -4266,106 +6145,19 @@
     </w:p>
     <w:p>
       <w:pPr>
-        <w:jc w:val="center"/>
-        <w:rPr>
-          <w:lang w:val="it-IT"/>
-        </w:rPr>
-      </w:pPr>
-    </w:p>
-    <w:p>
-      <w:pPr>
-        <w:jc w:val="center"/>
-        <w:rPr>
-          <w:lang w:val="it-IT"/>
-        </w:rPr>
-      </w:pPr>
-    </w:p>
-    <w:p>
-      <w:pPr>
-        <w:jc w:val="center"/>
-        <w:rPr>
-          <w:lang w:val="it-IT"/>
-        </w:rPr>
-      </w:pPr>
-    </w:p>
-    <w:p>
-      <w:pPr>
-        <w:jc w:val="center"/>
-        <w:rPr>
-          <w:lang w:val="it-IT"/>
-        </w:rPr>
-      </w:pPr>
-    </w:p>
-    <w:p>
-      <w:pPr>
-        <w:jc w:val="center"/>
-        <w:rPr>
-          <w:lang w:val="it-IT"/>
-        </w:rPr>
-      </w:pPr>
-    </w:p>
-    <w:p>
-      <w:pPr>
-        <w:jc w:val="center"/>
-        <w:rPr>
-          <w:lang w:val="it-IT"/>
-        </w:rPr>
-      </w:pPr>
-    </w:p>
-    <w:p>
-      <w:pPr>
-        <w:jc w:val="center"/>
-        <w:rPr>
-          <w:lang w:val="it-IT"/>
-        </w:rPr>
-      </w:pPr>
-    </w:p>
-    <w:p>
-      <w:pPr>
-        <w:jc w:val="center"/>
-        <w:rPr>
-          <w:lang w:val="it-IT"/>
-        </w:rPr>
-      </w:pPr>
-    </w:p>
-    <w:p>
-      <w:pPr>
-        <w:jc w:val="center"/>
-        <w:rPr>
-          <w:lang w:val="it-IT"/>
-        </w:rPr>
-      </w:pPr>
-    </w:p>
-    <w:p>
-      <w:pPr>
-        <w:jc w:val="center"/>
-        <w:rPr>
-          <w:lang w:val="it-IT"/>
-        </w:rPr>
-      </w:pPr>
-    </w:p>
-    <w:p>
-      <w:pPr>
-        <w:rPr>
-          <w:lang w:val="it-IT"/>
-        </w:rPr>
-      </w:pPr>
-    </w:p>
-    <w:p>
-      <w:pPr>
         <w:pStyle w:val="Titolo2"/>
         <w:numPr>
           <w:ilvl w:val="1"/>
           <w:numId w:val="2"/>
         </w:numPr>
       </w:pPr>
-      <w:bookmarkStart w:id="16" w:name="__RefHeading___Toc1237_2866232661"/>
-      <w:bookmarkStart w:id="17" w:name="_Toc491247134"/>
-      <w:bookmarkEnd w:id="16"/>
+      <w:bookmarkStart w:id="16" w:name="_Toc491247134"/>
+      <w:bookmarkStart w:id="17" w:name="_Toc90560944"/>
       <w:r>
         <w:lastRenderedPageBreak/>
         <w:t>Pianificazione</w:t>
       </w:r>
+      <w:bookmarkEnd w:id="16"/>
       <w:bookmarkEnd w:id="17"/>
     </w:p>
     <w:p>
@@ -4490,12 +6282,12 @@
           <w:numId w:val="2"/>
         </w:numPr>
       </w:pPr>
-      <w:bookmarkStart w:id="18" w:name="__RefHeading___Toc1239_2866232661"/>
-      <w:bookmarkStart w:id="19" w:name="_Toc491247135"/>
+      <w:bookmarkStart w:id="18" w:name="_Toc491247135"/>
+      <w:bookmarkStart w:id="19" w:name="_Toc90560945"/>
+      <w:r>
+        <w:t>Analisi dei mezzi</w:t>
+      </w:r>
       <w:bookmarkEnd w:id="18"/>
-      <w:r>
-        <w:t>Analisi dei mezzi</w:t>
-      </w:r>
       <w:bookmarkEnd w:id="19"/>
     </w:p>
     <w:p>
@@ -4532,13 +6324,13 @@
           <w:numId w:val="2"/>
         </w:numPr>
       </w:pPr>
-      <w:bookmarkStart w:id="20" w:name="__RefHeading___Toc1241_2866232661"/>
-      <w:bookmarkStart w:id="21" w:name="_Toc413411419"/>
-      <w:bookmarkStart w:id="22" w:name="_Toc491247136"/>
+      <w:bookmarkStart w:id="20" w:name="_Toc413411419"/>
+      <w:bookmarkStart w:id="21" w:name="_Toc491247136"/>
+      <w:bookmarkStart w:id="22" w:name="_Toc90560946"/>
+      <w:r>
+        <w:t>Software</w:t>
+      </w:r>
       <w:bookmarkEnd w:id="20"/>
-      <w:r>
-        <w:t>Software</w:t>
-      </w:r>
       <w:bookmarkEnd w:id="21"/>
       <w:bookmarkEnd w:id="22"/>
     </w:p>
@@ -4598,13 +6390,13 @@
           <w:numId w:val="2"/>
         </w:numPr>
       </w:pPr>
-      <w:bookmarkStart w:id="23" w:name="__RefHeading___Toc1243_2866232661"/>
-      <w:bookmarkStart w:id="24" w:name="_Toc413411420"/>
-      <w:bookmarkStart w:id="25" w:name="_Toc491247137"/>
+      <w:bookmarkStart w:id="23" w:name="_Toc413411420"/>
+      <w:bookmarkStart w:id="24" w:name="_Toc491247137"/>
+      <w:bookmarkStart w:id="25" w:name="_Toc90560947"/>
+      <w:r>
+        <w:t>Hardware</w:t>
+      </w:r>
       <w:bookmarkEnd w:id="23"/>
-      <w:r>
-        <w:t>Hardware</w:t>
-      </w:r>
       <w:bookmarkEnd w:id="24"/>
       <w:bookmarkEnd w:id="25"/>
     </w:p>
@@ -4663,13 +6455,13 @@
           <w:numId w:val="2"/>
         </w:numPr>
       </w:pPr>
-      <w:bookmarkStart w:id="26" w:name="__RefHeading___Toc1245_2866232661"/>
-      <w:bookmarkStart w:id="27" w:name="_Toc491247138"/>
-      <w:bookmarkStart w:id="28" w:name="_Toc429059808"/>
+      <w:bookmarkStart w:id="26" w:name="_Toc491247138"/>
+      <w:bookmarkStart w:id="27" w:name="_Toc429059808"/>
+      <w:bookmarkStart w:id="28" w:name="_Toc90560948"/>
+      <w:r>
+        <w:t>Progettazione</w:t>
+      </w:r>
       <w:bookmarkEnd w:id="26"/>
-      <w:r>
-        <w:t>Progettazione</w:t>
-      </w:r>
       <w:bookmarkEnd w:id="27"/>
       <w:bookmarkEnd w:id="28"/>
     </w:p>
@@ -4701,13 +6493,13 @@
           <w:numId w:val="2"/>
         </w:numPr>
       </w:pPr>
-      <w:bookmarkStart w:id="29" w:name="__RefHeading___Toc1247_2866232661"/>
-      <w:bookmarkStart w:id="30" w:name="_Toc491247139"/>
-      <w:bookmarkStart w:id="31" w:name="_Toc429059809"/>
+      <w:bookmarkStart w:id="29" w:name="_Toc491247139"/>
+      <w:bookmarkStart w:id="30" w:name="_Toc429059809"/>
+      <w:bookmarkStart w:id="31" w:name="_Toc90560949"/>
+      <w:r>
+        <w:t>Design dell’architettura del sistema</w:t>
+      </w:r>
       <w:bookmarkEnd w:id="29"/>
-      <w:r>
-        <w:t>Design dell’architettura del sistema</w:t>
-      </w:r>
       <w:bookmarkEnd w:id="30"/>
       <w:bookmarkEnd w:id="31"/>
     </w:p>
@@ -4828,13 +6620,13 @@
           <w:numId w:val="2"/>
         </w:numPr>
       </w:pPr>
-      <w:bookmarkStart w:id="32" w:name="__RefHeading___Toc1249_2866232661"/>
-      <w:bookmarkStart w:id="33" w:name="_Toc491247140"/>
-      <w:bookmarkStart w:id="34" w:name="_Toc429059810"/>
+      <w:bookmarkStart w:id="32" w:name="_Toc491247140"/>
+      <w:bookmarkStart w:id="33" w:name="_Toc429059810"/>
+      <w:bookmarkStart w:id="34" w:name="_Toc90560950"/>
+      <w:r>
+        <w:t>Design dei dati e database</w:t>
+      </w:r>
       <w:bookmarkEnd w:id="32"/>
-      <w:r>
-        <w:t>Design dei dati e database</w:t>
-      </w:r>
       <w:bookmarkEnd w:id="33"/>
       <w:bookmarkEnd w:id="34"/>
     </w:p>
@@ -4844,6 +6636,118 @@
           <w:lang w:val="it-IT"/>
         </w:rPr>
       </w:pPr>
+    </w:p>
+    <w:p>
+      <w:pPr>
+        <w:rPr>
+          <w:lang w:val="it-IT"/>
+        </w:rPr>
+      </w:pPr>
+    </w:p>
+    <w:tbl>
+      <w:tblPr>
+        <w:tblW w:w="9628" w:type="dxa"/>
+        <w:tblLook w:val="00A0" w:firstRow="1" w:lastRow="0" w:firstColumn="1" w:lastColumn="0" w:noHBand="0" w:noVBand="0"/>
+      </w:tblPr>
+      <w:tblGrid>
+        <w:gridCol w:w="9628"/>
+      </w:tblGrid>
+      <w:tr>
+        <w:tc>
+          <w:tcPr>
+            <w:tcW w:w="9628" w:type="dxa"/>
+            <w:tcBorders>
+              <w:top w:val="single" w:sz="4" w:space="0" w:color="000000"/>
+              <w:left w:val="single" w:sz="4" w:space="0" w:color="000000"/>
+              <w:bottom w:val="single" w:sz="4" w:space="0" w:color="000000"/>
+              <w:right w:val="single" w:sz="4" w:space="0" w:color="000000"/>
+            </w:tcBorders>
+            <w:shd w:val="clear" w:color="auto" w:fill="auto"/>
+          </w:tcPr>
+          <w:p>
+            <w:pPr>
+              <w:rPr>
+                <w:lang w:val="it-IT"/>
+              </w:rPr>
+            </w:pPr>
+            <w:r>
+              <w:rPr>
+                <w:noProof/>
+              </w:rPr>
+              <w:drawing>
+                <wp:inline distT="0" distB="0" distL="0" distR="0" wp14:anchorId="70B8BB89" wp14:editId="79FF6AAE">
+                  <wp:extent cx="6120130" cy="2585085"/>
+                  <wp:effectExtent l="0" t="0" r="0" b="5715"/>
+                  <wp:docPr id="7" name="Immagine 7"/>
+                  <wp:cNvGraphicFramePr>
+                    <a:graphicFrameLocks xmlns:a="http://schemas.openxmlformats.org/drawingml/2006/main" noChangeAspect="1"/>
+                  </wp:cNvGraphicFramePr>
+                  <a:graphic xmlns:a="http://schemas.openxmlformats.org/drawingml/2006/main">
+                    <a:graphicData uri="http://schemas.openxmlformats.org/drawingml/2006/picture">
+                      <pic:pic xmlns:pic="http://schemas.openxmlformats.org/drawingml/2006/picture">
+                        <pic:nvPicPr>
+                          <pic:cNvPr id="1" name=""/>
+                          <pic:cNvPicPr/>
+                        </pic:nvPicPr>
+                        <pic:blipFill>
+                          <a:blip r:embed="rId10"/>
+                          <a:stretch>
+                            <a:fillRect/>
+                          </a:stretch>
+                        </pic:blipFill>
+                        <pic:spPr>
+                          <a:xfrm>
+                            <a:off x="0" y="0"/>
+                            <a:ext cx="6120130" cy="2585085"/>
+                          </a:xfrm>
+                          <a:prstGeom prst="rect">
+                            <a:avLst/>
+                          </a:prstGeom>
+                          <a:ln>
+                            <a:noFill/>
+                          </a:ln>
+                        </pic:spPr>
+                      </pic:pic>
+                    </a:graphicData>
+                  </a:graphic>
+                </wp:inline>
+              </w:drawing>
+            </w:r>
+          </w:p>
+          <w:p>
+            <w:pPr>
+              <w:pStyle w:val="Didascalia"/>
+              <w:rPr>
+                <w:lang w:val="it-IT"/>
+              </w:rPr>
+            </w:pPr>
+            <w:r>
+              <w:t>Figura 2: Diagramma delle classi per JSON per database</w:t>
+            </w:r>
+          </w:p>
+        </w:tc>
+      </w:tr>
+    </w:tbl>
+    <w:p>
+      <w:pPr>
+        <w:rPr>
+          <w:lang w:val="it-IT"/>
+        </w:rPr>
+      </w:pPr>
+    </w:p>
+    <w:p>
+      <w:pPr>
+        <w:rPr>
+          <w:lang w:val="it-IT"/>
+        </w:rPr>
+      </w:pPr>
+    </w:p>
+    <w:p>
+      <w:pPr>
+        <w:rPr>
+          <w:lang w:val="it-IT"/>
+        </w:rPr>
+      </w:pPr>
       <w:r>
         <w:rPr>
           <w:lang w:val="it-IT"/>
@@ -4875,6 +6779,12 @@
           <w:lang w:val="it-IT"/>
         </w:rPr>
         <w:t>Se il diagramma E-R viene modificato, sulla doc dovrà apparire l’ultima versione, mentre le vecchie saranno sui diari.</w:t>
+      </w:r>
+      <w:r>
+        <w:rPr>
+          <w:lang w:val="it-IT"/>
+        </w:rPr>
+        <w:t xml:space="preserve"> </w:t>
       </w:r>
     </w:p>
     <w:p>
@@ -4885,13 +6795,13 @@
           <w:numId w:val="2"/>
         </w:numPr>
       </w:pPr>
-      <w:bookmarkStart w:id="35" w:name="__RefHeading___Toc1251_2866232661"/>
-      <w:bookmarkStart w:id="36" w:name="_Toc491247141"/>
-      <w:bookmarkStart w:id="37" w:name="_Toc429059811"/>
+      <w:bookmarkStart w:id="35" w:name="_Toc491247141"/>
+      <w:bookmarkStart w:id="36" w:name="_Toc429059811"/>
+      <w:bookmarkStart w:id="37" w:name="_Toc90560951"/>
+      <w:r>
+        <w:t>Design delle interfacce</w:t>
+      </w:r>
       <w:bookmarkEnd w:id="35"/>
-      <w:r>
-        <w:t>Design delle interfacce</w:t>
-      </w:r>
       <w:bookmarkEnd w:id="36"/>
       <w:bookmarkEnd w:id="37"/>
     </w:p>
@@ -4930,13 +6840,13 @@
           <w:numId w:val="2"/>
         </w:numPr>
       </w:pPr>
-      <w:bookmarkStart w:id="38" w:name="__RefHeading___Toc1253_2866232661"/>
-      <w:bookmarkStart w:id="39" w:name="_Toc429059812"/>
-      <w:bookmarkStart w:id="40" w:name="_Toc491247142"/>
+      <w:bookmarkStart w:id="38" w:name="_Toc429059812"/>
+      <w:bookmarkStart w:id="39" w:name="_Toc491247142"/>
+      <w:bookmarkStart w:id="40" w:name="_Toc90560952"/>
+      <w:r>
+        <w:t>Design procedurale</w:t>
+      </w:r>
       <w:bookmarkEnd w:id="38"/>
-      <w:r>
-        <w:t>Design procedurale</w:t>
-      </w:r>
       <w:bookmarkEnd w:id="39"/>
       <w:bookmarkEnd w:id="40"/>
     </w:p>
@@ -4950,120 +6860,7 @@
         <w:rPr>
           <w:lang w:val="it-IT"/>
         </w:rPr>
-        <w:t>Descrive i concetti dettagliati dell’architettura/sviluppo utilizzando ad esempio:</w:t>
-      </w:r>
-    </w:p>
-    <w:p>
-      <w:pPr>
-        <w:numPr>
-          <w:ilvl w:val="0"/>
-          <w:numId w:val="12"/>
-        </w:numPr>
-        <w:rPr>
-          <w:lang w:val="it-IT"/>
-        </w:rPr>
-      </w:pPr>
-      <w:r>
-        <w:rPr>
-          <w:lang w:val="it-IT"/>
-        </w:rPr>
-        <w:t>Diagrammi di flusso e Nassi.</w:t>
-      </w:r>
-    </w:p>
-    <w:p>
-      <w:pPr>
-        <w:numPr>
-          <w:ilvl w:val="0"/>
-          <w:numId w:val="12"/>
-        </w:numPr>
-        <w:rPr>
-          <w:lang w:val="it-IT"/>
-        </w:rPr>
-      </w:pPr>
-      <w:r>
-        <w:rPr>
-          <w:lang w:val="it-IT"/>
-        </w:rPr>
-        <w:t>Tabelle.</w:t>
-      </w:r>
-    </w:p>
-    <w:p>
-      <w:pPr>
-        <w:numPr>
-          <w:ilvl w:val="0"/>
-          <w:numId w:val="12"/>
-        </w:numPr>
-        <w:rPr>
-          <w:lang w:val="it-IT"/>
-        </w:rPr>
-      </w:pPr>
-      <w:r>
-        <w:rPr>
-          <w:lang w:val="it-IT"/>
-        </w:rPr>
-        <w:t>Classi e metodi.</w:t>
-      </w:r>
-    </w:p>
-    <w:p>
-      <w:pPr>
-        <w:numPr>
-          <w:ilvl w:val="0"/>
-          <w:numId w:val="12"/>
-        </w:numPr>
-        <w:rPr>
-          <w:lang w:val="it-IT"/>
-        </w:rPr>
-      </w:pPr>
-      <w:r>
-        <w:rPr>
-          <w:lang w:val="it-IT"/>
-        </w:rPr>
-        <w:t xml:space="preserve">Tabelle di </w:t>
-      </w:r>
-      <w:proofErr w:type="spellStart"/>
-      <w:r>
-        <w:rPr>
-          <w:lang w:val="it-IT"/>
-        </w:rPr>
-        <w:t>routing</w:t>
-      </w:r>
-      <w:proofErr w:type="spellEnd"/>
-    </w:p>
-    <w:p>
-      <w:pPr>
-        <w:numPr>
-          <w:ilvl w:val="0"/>
-          <w:numId w:val="12"/>
-        </w:numPr>
-        <w:rPr>
-          <w:lang w:val="it-IT"/>
-        </w:rPr>
-      </w:pPr>
-      <w:r>
-        <w:rPr>
-          <w:lang w:val="it-IT"/>
-        </w:rPr>
-        <w:t>Diritti di accesso a condivisioni …</w:t>
-      </w:r>
-    </w:p>
-    <w:p>
-      <w:pPr>
-        <w:rPr>
-          <w:lang w:val="it-IT"/>
-        </w:rPr>
-      </w:pPr>
-    </w:p>
-    <w:p>
-      <w:pPr>
-        <w:rPr>
-          <w:lang w:val="it-IT"/>
-        </w:rPr>
-      </w:pPr>
-      <w:r>
-        <w:rPr>
-          <w:lang w:val="it-IT"/>
-        </w:rPr>
-        <w:t>Questi documenti permetteranno di rappresentare i dettagli procedurali per la realizzazione del prodotto.</w:t>
+        <w:t>I diagrammi di flusso che vengono rappresentati per questo progetto sono in allegato.</w:t>
       </w:r>
     </w:p>
     <w:p>
@@ -5094,8 +6891,7 @@
           <w:bottom w:val="single" w:sz="4" w:space="1" w:color="000000"/>
         </w:pBdr>
       </w:pPr>
-      <w:bookmarkStart w:id="41" w:name="__RefHeading___Toc1255_2866232661"/>
-      <w:bookmarkEnd w:id="41"/>
+      <w:bookmarkStart w:id="41" w:name="_Toc90560953"/>
       <w:r>
         <w:lastRenderedPageBreak/>
         <w:t>Implementazione</w:t>
@@ -5104,6 +6900,7 @@
       <w:bookmarkStart w:id="43" w:name="_Toc461179222"/>
       <w:bookmarkEnd w:id="42"/>
       <w:bookmarkEnd w:id="43"/>
+      <w:bookmarkEnd w:id="41"/>
     </w:p>
     <w:p>
       <w:r>
@@ -5156,7 +6953,7 @@
       <w:r>
         <w:t xml:space="preserve"> bisogna andare nel sito </w:t>
       </w:r>
-      <w:hyperlink r:id="rId10" w:history="1">
+      <w:hyperlink r:id="rId11" w:history="1">
         <w:r>
           <w:rPr>
             <w:rStyle w:val="Collegamentoipertestuale"/>
@@ -5328,14 +7125,174 @@
     </w:p>
     <w:p/>
     <w:p>
-      <w:r>
-        <w:t>Per l’autenticazione</w:t>
-      </w:r>
-      <w:r>
-        <w:t xml:space="preserve"> degli utenti del proprio sito</w:t>
-      </w:r>
-      <w:r>
-        <w:t>, si deve ricordare di abilitare un provider d’accesso per consentire agli utenti di registrarsi.</w:t>
+      <w:pPr>
+        <w:pStyle w:val="Paragrafoelenco"/>
+        <w:keepNext/>
+        <w:numPr>
+          <w:ilvl w:val="0"/>
+          <w:numId w:val="1"/>
+        </w:numPr>
+        <w:pBdr>
+          <w:bottom w:val="single" w:sz="6" w:space="1" w:color="000000"/>
+        </w:pBdr>
+        <w:spacing w:before="240" w:after="240"/>
+        <w:contextualSpacing w:val="0"/>
+        <w:outlineLvl w:val="0"/>
+        <w:rPr>
+          <w:b/>
+          <w:vanish/>
+        </w:rPr>
+      </w:pPr>
+    </w:p>
+    <w:p>
+      <w:pPr>
+        <w:pStyle w:val="Paragrafoelenco"/>
+        <w:keepNext/>
+        <w:numPr>
+          <w:ilvl w:val="0"/>
+          <w:numId w:val="1"/>
+        </w:numPr>
+        <w:pBdr>
+          <w:bottom w:val="single" w:sz="6" w:space="1" w:color="000000"/>
+        </w:pBdr>
+        <w:spacing w:before="240" w:after="240"/>
+        <w:contextualSpacing w:val="0"/>
+        <w:outlineLvl w:val="0"/>
+        <w:rPr>
+          <w:b/>
+          <w:vanish/>
+        </w:rPr>
+      </w:pPr>
+    </w:p>
+    <w:p>
+      <w:pPr>
+        <w:pStyle w:val="Paragrafoelenco"/>
+        <w:keepNext/>
+        <w:numPr>
+          <w:ilvl w:val="0"/>
+          <w:numId w:val="1"/>
+        </w:numPr>
+        <w:pBdr>
+          <w:bottom w:val="single" w:sz="6" w:space="1" w:color="000000"/>
+        </w:pBdr>
+        <w:spacing w:before="240" w:after="240"/>
+        <w:contextualSpacing w:val="0"/>
+        <w:outlineLvl w:val="0"/>
+        <w:rPr>
+          <w:b/>
+          <w:vanish/>
+        </w:rPr>
+      </w:pPr>
+    </w:p>
+    <w:p>
+      <w:pPr>
+        <w:pStyle w:val="Paragrafoelenco"/>
+        <w:keepNext/>
+        <w:numPr>
+          <w:ilvl w:val="0"/>
+          <w:numId w:val="1"/>
+        </w:numPr>
+        <w:pBdr>
+          <w:bottom w:val="single" w:sz="6" w:space="1" w:color="000000"/>
+        </w:pBdr>
+        <w:spacing w:before="240" w:after="240"/>
+        <w:contextualSpacing w:val="0"/>
+        <w:outlineLvl w:val="0"/>
+        <w:rPr>
+          <w:b/>
+          <w:vanish/>
+        </w:rPr>
+      </w:pPr>
+    </w:p>
+    <w:p>
+      <w:pPr>
+        <w:pStyle w:val="Titolo2"/>
+      </w:pPr>
+      <w:r>
+        <w:t>Autenticazione</w:t>
+      </w:r>
+    </w:p>
+    <w:p>
+      <w:r>
+        <w:t>Per l’autenticazione degli utenti del proprio sito, si deve ricordare di abilitare un provider d’accesso per consentire agli utenti di registrarsi.</w:t>
+      </w:r>
+    </w:p>
+    <w:p/>
+    <w:p>
+      <w:r>
+        <w:t xml:space="preserve">Per la registrazione, viene </w:t>
+      </w:r>
+      <w:r>
+        <w:t xml:space="preserve">inserito il nome dell’utente, email e password. C’è la possibilità di impostare che i nomi degli utenti devono essere univoci, ho scelto questa opzione per facilitare quando si legge i dati dal database per aggiungere utente nel gruppo, per eseguire il </w:t>
+      </w:r>
+      <w:proofErr w:type="spellStart"/>
+      <w:r>
+        <w:t>ban</w:t>
+      </w:r>
+      <w:proofErr w:type="spellEnd"/>
+      <w:r>
+        <w:t xml:space="preserve">, </w:t>
+      </w:r>
+      <w:proofErr w:type="spellStart"/>
+      <w:r>
+        <w:t>ecc</w:t>
+      </w:r>
+      <w:proofErr w:type="spellEnd"/>
+      <w:r>
+        <w:t xml:space="preserve">…. </w:t>
+      </w:r>
+    </w:p>
+    <w:p>
+      <w:r>
+        <w:t xml:space="preserve">Per farlo si implementa manualmente, possibilmente creando una funzione. Una volta che viene eseguito il controllo, si deve eseguire la funzione già implementata da </w:t>
+      </w:r>
+      <w:proofErr w:type="spellStart"/>
+      <w:r>
+        <w:t>Firebase</w:t>
+      </w:r>
+      <w:proofErr w:type="spellEnd"/>
+      <w:r>
+        <w:t>, che dovrebbe creare un user con email e password, e se viene salvato con successo, si deve salvare nel database nel ‘</w:t>
+      </w:r>
+      <w:r>
+        <w:rPr>
+          <w:i/>
+        </w:rPr>
+        <w:t>user/&lt;</w:t>
+      </w:r>
+      <w:proofErr w:type="spellStart"/>
+      <w:r>
+        <w:rPr>
+          <w:i/>
+        </w:rPr>
+        <w:t>userID</w:t>
+      </w:r>
+      <w:proofErr w:type="spellEnd"/>
+      <w:r>
+        <w:rPr>
+          <w:i/>
+        </w:rPr>
+        <w:t>&gt;</w:t>
+      </w:r>
+      <w:r>
+        <w:rPr>
+          <w:i/>
+        </w:rPr>
+        <w:t>’</w:t>
+      </w:r>
+      <w:r>
+        <w:t xml:space="preserve"> i seguenti dati: </w:t>
+      </w:r>
+      <w:proofErr w:type="spellStart"/>
+      <w:r>
+        <w:t>userID</w:t>
+      </w:r>
+      <w:proofErr w:type="spellEnd"/>
+      <w:r>
+        <w:t>, nome utente, email e una variabile booleana per identificarsi se è admin</w:t>
+      </w:r>
+      <w:r>
+        <w:t>, e va messo false.</w:t>
       </w:r>
     </w:p>
     <w:p/>
@@ -5343,6 +7300,7 @@
       <w:bookmarkStart w:id="44" w:name="_GoBack"/>
       <w:bookmarkEnd w:id="44"/>
     </w:p>
+    <w:p/>
     <w:p/>
     <w:p/>
     <w:p>
@@ -5356,16 +7314,16 @@
           <w:lang w:val="it-IT"/>
         </w:rPr>
       </w:pPr>
-      <w:bookmarkStart w:id="45" w:name="__RefHeading___Toc1257_2866232661"/>
-      <w:bookmarkStart w:id="46" w:name="_Toc491247144"/>
-      <w:bookmarkStart w:id="47" w:name="_Toc461179223"/>
+      <w:bookmarkStart w:id="45" w:name="_Toc491247144"/>
+      <w:bookmarkStart w:id="46" w:name="_Toc461179223"/>
+      <w:bookmarkStart w:id="47" w:name="_Toc90560954"/>
+      <w:r>
+        <w:rPr>
+          <w:lang w:val="it-IT"/>
+        </w:rPr>
+        <w:t>Test</w:t>
+      </w:r>
       <w:bookmarkEnd w:id="45"/>
-      <w:r>
-        <w:rPr>
-          <w:lang w:val="it-IT"/>
-        </w:rPr>
-        <w:t>Test</w:t>
-      </w:r>
       <w:bookmarkEnd w:id="46"/>
       <w:bookmarkEnd w:id="47"/>
     </w:p>
@@ -5377,13 +7335,13 @@
           <w:numId w:val="2"/>
         </w:numPr>
       </w:pPr>
-      <w:bookmarkStart w:id="48" w:name="__RefHeading___Toc1259_2866232661"/>
-      <w:bookmarkStart w:id="49" w:name="_Toc491247145"/>
-      <w:bookmarkStart w:id="50" w:name="_Toc461179224"/>
+      <w:bookmarkStart w:id="48" w:name="_Toc491247145"/>
+      <w:bookmarkStart w:id="49" w:name="_Toc461179224"/>
+      <w:bookmarkStart w:id="50" w:name="_Toc90560955"/>
+      <w:r>
+        <w:t>Protocollo di test</w:t>
+      </w:r>
       <w:bookmarkEnd w:id="48"/>
-      <w:r>
-        <w:t>Protocollo di test</w:t>
-      </w:r>
       <w:bookmarkEnd w:id="49"/>
       <w:bookmarkEnd w:id="50"/>
     </w:p>
@@ -5446,6 +7404,7 @@
                 <w:sz w:val="18"/>
                 <w:szCs w:val="18"/>
               </w:rPr>
+              <w:lastRenderedPageBreak/>
               <w:t>Test Case:</w:t>
             </w:r>
           </w:p>
@@ -5899,13 +7858,6 @@
                 <w:szCs w:val="18"/>
               </w:rPr>
               <w:br/>
-            </w:r>
-            <w:r>
-              <w:rPr>
-                <w:sz w:val="18"/>
-                <w:szCs w:val="18"/>
-              </w:rPr>
-              <w:lastRenderedPageBreak/>
               <w:t>Select the “1.2.001.txt” file,</w:t>
             </w:r>
             <w:r>
@@ -6352,7 +8304,6 @@
                 <w:sz w:val="18"/>
                 <w:szCs w:val="18"/>
               </w:rPr>
-              <w:lastRenderedPageBreak/>
               <w:t>Risultati</w:t>
             </w:r>
             <w:proofErr w:type="spellEnd"/>
@@ -6445,13 +8396,13 @@
           <w:numId w:val="2"/>
         </w:numPr>
       </w:pPr>
-      <w:bookmarkStart w:id="51" w:name="__RefHeading___Toc1261_2866232661"/>
-      <w:bookmarkStart w:id="52" w:name="_Toc491247146"/>
-      <w:bookmarkStart w:id="53" w:name="_Toc461179225"/>
+      <w:bookmarkStart w:id="51" w:name="_Toc491247146"/>
+      <w:bookmarkStart w:id="52" w:name="_Toc461179225"/>
+      <w:bookmarkStart w:id="53" w:name="_Toc90560956"/>
+      <w:r>
+        <w:t>Risultati test</w:t>
+      </w:r>
       <w:bookmarkEnd w:id="51"/>
-      <w:r>
-        <w:t>Risultati test</w:t>
-      </w:r>
       <w:bookmarkEnd w:id="52"/>
       <w:bookmarkEnd w:id="53"/>
     </w:p>
@@ -6476,13 +8427,13 @@
           <w:numId w:val="2"/>
         </w:numPr>
       </w:pPr>
-      <w:bookmarkStart w:id="54" w:name="__RefHeading___Toc1263_2866232661"/>
-      <w:bookmarkStart w:id="55" w:name="_Toc491247147"/>
-      <w:bookmarkStart w:id="56" w:name="_Toc461179226"/>
+      <w:bookmarkStart w:id="54" w:name="_Toc491247147"/>
+      <w:bookmarkStart w:id="55" w:name="_Toc461179226"/>
+      <w:bookmarkStart w:id="56" w:name="_Toc90560957"/>
+      <w:r>
+        <w:t>Mancanze/limitazioni conosciute</w:t>
+      </w:r>
       <w:bookmarkEnd w:id="54"/>
-      <w:r>
-        <w:t>Mancanze/limitazioni conosciute</w:t>
-      </w:r>
       <w:bookmarkEnd w:id="55"/>
       <w:bookmarkEnd w:id="56"/>
     </w:p>
@@ -6510,16 +8461,16 @@
           <w:lang w:val="it-IT"/>
         </w:rPr>
       </w:pPr>
-      <w:bookmarkStart w:id="57" w:name="__RefHeading___Toc1265_2866232661"/>
-      <w:bookmarkStart w:id="58" w:name="_Toc491247148"/>
-      <w:bookmarkStart w:id="59" w:name="_Toc461179227"/>
+      <w:bookmarkStart w:id="57" w:name="_Toc491247148"/>
+      <w:bookmarkStart w:id="58" w:name="_Toc461179227"/>
+      <w:bookmarkStart w:id="59" w:name="_Toc90560958"/>
+      <w:r>
+        <w:rPr>
+          <w:lang w:val="it-IT"/>
+        </w:rPr>
+        <w:t>Consuntivo</w:t>
+      </w:r>
       <w:bookmarkEnd w:id="57"/>
-      <w:r>
-        <w:rPr>
-          <w:lang w:val="it-IT"/>
-        </w:rPr>
-        <w:t>Consuntivo</w:t>
-      </w:r>
       <w:bookmarkEnd w:id="58"/>
       <w:bookmarkEnd w:id="59"/>
     </w:p>
@@ -6575,16 +8526,16 @@
           <w:lang w:val="it-IT"/>
         </w:rPr>
       </w:pPr>
-      <w:bookmarkStart w:id="60" w:name="__RefHeading___Toc1267_2866232661"/>
-      <w:bookmarkStart w:id="61" w:name="_Toc491247149"/>
-      <w:bookmarkStart w:id="62" w:name="_Toc461179228"/>
+      <w:bookmarkStart w:id="60" w:name="_Toc491247149"/>
+      <w:bookmarkStart w:id="61" w:name="_Toc461179228"/>
+      <w:bookmarkStart w:id="62" w:name="_Toc90560959"/>
+      <w:r>
+        <w:rPr>
+          <w:lang w:val="it-IT"/>
+        </w:rPr>
+        <w:t>Conclusioni</w:t>
+      </w:r>
       <w:bookmarkEnd w:id="60"/>
-      <w:r>
-        <w:rPr>
-          <w:lang w:val="it-IT"/>
-        </w:rPr>
-        <w:t>Conclusioni</w:t>
-      </w:r>
       <w:bookmarkEnd w:id="61"/>
       <w:bookmarkEnd w:id="62"/>
     </w:p>
@@ -6617,13 +8568,13 @@
           <w:numId w:val="2"/>
         </w:numPr>
       </w:pPr>
-      <w:bookmarkStart w:id="63" w:name="__RefHeading___Toc1269_2866232661"/>
-      <w:bookmarkStart w:id="64" w:name="_Toc491247150"/>
-      <w:bookmarkStart w:id="65" w:name="_Toc461179229"/>
+      <w:bookmarkStart w:id="63" w:name="_Toc491247150"/>
+      <w:bookmarkStart w:id="64" w:name="_Toc461179229"/>
+      <w:bookmarkStart w:id="65" w:name="_Toc90560960"/>
+      <w:r>
+        <w:t>Sviluppi futuri</w:t>
+      </w:r>
       <w:bookmarkEnd w:id="63"/>
-      <w:r>
-        <w:t>Sviluppi futuri</w:t>
-      </w:r>
       <w:bookmarkEnd w:id="64"/>
       <w:bookmarkEnd w:id="65"/>
     </w:p>
@@ -6648,13 +8599,14 @@
           <w:numId w:val="2"/>
         </w:numPr>
       </w:pPr>
-      <w:bookmarkStart w:id="66" w:name="__RefHeading___Toc1271_2866232661"/>
-      <w:bookmarkStart w:id="67" w:name="_Toc491247151"/>
-      <w:bookmarkStart w:id="68" w:name="_Toc461179230"/>
+      <w:bookmarkStart w:id="66" w:name="_Toc491247151"/>
+      <w:bookmarkStart w:id="67" w:name="_Toc461179230"/>
+      <w:bookmarkStart w:id="68" w:name="_Toc90560961"/>
+      <w:r>
+        <w:lastRenderedPageBreak/>
+        <w:t>Considerazioni personali</w:t>
+      </w:r>
       <w:bookmarkEnd w:id="66"/>
-      <w:r>
-        <w:t>Considerazioni personali</w:t>
-      </w:r>
       <w:bookmarkEnd w:id="67"/>
       <w:bookmarkEnd w:id="68"/>
     </w:p>
@@ -6690,16 +8642,16 @@
           <w:lang w:val="it-IT"/>
         </w:rPr>
       </w:pPr>
-      <w:bookmarkStart w:id="69" w:name="__RefHeading___Toc1273_2866232661"/>
-      <w:bookmarkStart w:id="70" w:name="_Toc461179231"/>
-      <w:bookmarkStart w:id="71" w:name="_Toc491247152"/>
+      <w:bookmarkStart w:id="69" w:name="_Toc461179231"/>
+      <w:bookmarkStart w:id="70" w:name="_Toc491247152"/>
+      <w:bookmarkStart w:id="71" w:name="_Toc90560962"/>
+      <w:r>
+        <w:rPr>
+          <w:lang w:val="it-IT"/>
+        </w:rPr>
+        <w:t>Bibliografia</w:t>
+      </w:r>
       <w:bookmarkEnd w:id="69"/>
-      <w:r>
-        <w:rPr>
-          <w:lang w:val="it-IT"/>
-        </w:rPr>
-        <w:t>Bibliografia</w:t>
-      </w:r>
       <w:bookmarkEnd w:id="70"/>
       <w:bookmarkEnd w:id="71"/>
     </w:p>
@@ -6711,13 +8663,13 @@
           <w:numId w:val="2"/>
         </w:numPr>
       </w:pPr>
-      <w:bookmarkStart w:id="72" w:name="__RefHeading___Toc1275_2866232661"/>
-      <w:bookmarkStart w:id="73" w:name="_Toc491247153"/>
-      <w:bookmarkStart w:id="74" w:name="_Toc461179232"/>
+      <w:bookmarkStart w:id="72" w:name="_Toc491247153"/>
+      <w:bookmarkStart w:id="73" w:name="_Toc461179232"/>
+      <w:bookmarkStart w:id="74" w:name="_Toc90560963"/>
+      <w:r>
+        <w:t>Bibliografia per articoli di riviste:</w:t>
+      </w:r>
       <w:bookmarkEnd w:id="72"/>
-      <w:r>
-        <w:t>Bibliografia per articoli di riviste:</w:t>
-      </w:r>
       <w:bookmarkEnd w:id="73"/>
       <w:bookmarkEnd w:id="74"/>
     </w:p>
@@ -6814,14 +8766,13 @@
           <w:numId w:val="2"/>
         </w:numPr>
       </w:pPr>
-      <w:bookmarkStart w:id="75" w:name="__RefHeading___Toc1277_2866232661"/>
-      <w:bookmarkStart w:id="76" w:name="_Toc491247154"/>
-      <w:bookmarkStart w:id="77" w:name="_Toc461179233"/>
+      <w:bookmarkStart w:id="75" w:name="_Toc491247154"/>
+      <w:bookmarkStart w:id="76" w:name="_Toc461179233"/>
+      <w:bookmarkStart w:id="77" w:name="_Toc90560964"/>
+      <w:r>
+        <w:t>Bibliografia per libri</w:t>
+      </w:r>
       <w:bookmarkEnd w:id="75"/>
-      <w:r>
-        <w:lastRenderedPageBreak/>
-        <w:t>Bibliografia per libri</w:t>
-      </w:r>
       <w:bookmarkEnd w:id="76"/>
       <w:bookmarkEnd w:id="77"/>
     </w:p>
@@ -6943,13 +8894,13 @@
           <w:numId w:val="2"/>
         </w:numPr>
       </w:pPr>
-      <w:bookmarkStart w:id="78" w:name="__RefHeading___Toc1279_2866232661"/>
-      <w:bookmarkStart w:id="79" w:name="_Toc491247155"/>
-      <w:bookmarkStart w:id="80" w:name="_Toc461179234"/>
+      <w:bookmarkStart w:id="78" w:name="_Toc491247155"/>
+      <w:bookmarkStart w:id="79" w:name="_Toc461179234"/>
+      <w:bookmarkStart w:id="80" w:name="_Toc90560965"/>
+      <w:r>
+        <w:t>Sitografia</w:t>
+      </w:r>
       <w:bookmarkEnd w:id="78"/>
-      <w:r>
-        <w:t>Sitografia</w:t>
-      </w:r>
       <w:bookmarkEnd w:id="79"/>
       <w:bookmarkEnd w:id="80"/>
     </w:p>
@@ -7029,7 +8980,7 @@
           <w:lang w:val="it-IT"/>
         </w:rPr>
       </w:pPr>
-      <w:hyperlink r:id="rId11" w:history="1">
+      <w:hyperlink r:id="rId12" w:history="1">
         <w:r>
           <w:rPr>
             <w:rStyle w:val="Collegamentoipertestuale"/>
@@ -7056,7 +9007,7 @@
           <w:lang w:val="it-IT"/>
         </w:rPr>
       </w:pPr>
-      <w:hyperlink r:id="rId12" w:history="1">
+      <w:hyperlink r:id="rId13" w:history="1">
         <w:r>
           <w:rPr>
             <w:rStyle w:val="Collegamentoipertestuale"/>
@@ -7112,7 +9063,7 @@
           <w:lang w:val="it-IT"/>
         </w:rPr>
       </w:pPr>
-      <w:hyperlink r:id="rId13" w:history="1">
+      <w:hyperlink r:id="rId14" w:history="1">
         <w:r>
           <w:rPr>
             <w:rStyle w:val="Collegamentoipertestuale"/>
@@ -7198,16 +9149,16 @@
           <w:lang w:val="it-IT"/>
         </w:rPr>
       </w:pPr>
-      <w:bookmarkStart w:id="81" w:name="__RefHeading___Toc1281_2866232661"/>
-      <w:bookmarkStart w:id="82" w:name="_Toc491247156"/>
-      <w:bookmarkStart w:id="83" w:name="_Toc461179235"/>
+      <w:bookmarkStart w:id="81" w:name="_Toc491247156"/>
+      <w:bookmarkStart w:id="82" w:name="_Toc461179235"/>
+      <w:bookmarkStart w:id="83" w:name="_Toc90560966"/>
+      <w:r>
+        <w:rPr>
+          <w:lang w:val="it-IT"/>
+        </w:rPr>
+        <w:t>Allegati</w:t>
+      </w:r>
       <w:bookmarkEnd w:id="81"/>
-      <w:r>
-        <w:rPr>
-          <w:lang w:val="it-IT"/>
-        </w:rPr>
-        <w:t>Allegati</w:t>
-      </w:r>
       <w:bookmarkEnd w:id="82"/>
       <w:bookmarkEnd w:id="83"/>
     </w:p>
@@ -7360,10 +9311,10 @@
       </w:pPr>
     </w:p>
     <w:sectPr>
-      <w:headerReference w:type="default" r:id="rId14"/>
-      <w:footerReference w:type="default" r:id="rId15"/>
-      <w:headerReference w:type="first" r:id="rId16"/>
-      <w:footerReference w:type="first" r:id="rId17"/>
+      <w:headerReference w:type="default" r:id="rId15"/>
+      <w:footerReference w:type="default" r:id="rId16"/>
+      <w:headerReference w:type="first" r:id="rId17"/>
+      <w:footerReference w:type="first" r:id="rId18"/>
       <w:pgSz w:w="11906" w:h="16838"/>
       <w:pgMar w:top="1985" w:right="1134" w:bottom="1418" w:left="1134" w:header="567" w:footer="567" w:gutter="0"/>
       <w:pgNumType w:start="1"/>
@@ -7963,8 +9914,19 @@
               <w:sz w:val="24"/>
               <w:szCs w:val="24"/>
             </w:rPr>
-            <w:t>Esempio di documentazione</w:t>
+            <w:t xml:space="preserve">Chat con </w:t>
           </w:r>
+          <w:proofErr w:type="spellStart"/>
+          <w:r>
+            <w:rPr>
+              <w:rFonts w:cs="Arial"/>
+              <w:b/>
+              <w:sz w:val="24"/>
+              <w:szCs w:val="24"/>
+            </w:rPr>
+            <w:t>Firebase</w:t>
+          </w:r>
+          <w:proofErr w:type="spellEnd"/>
         </w:p>
       </w:tc>
       <w:tc>
@@ -10905,6 +12867,7 @@
   </w:style>
   <w:style w:type="character" w:styleId="Collegamentoipertestuale">
     <w:name w:val="Hyperlink"/>
+    <w:uiPriority w:val="99"/>
     <w:rPr>
       <w:color w:val="0000FF"/>
       <w:u w:val="single"/>
@@ -11576,7 +13539,7 @@
 </file>
 
 <file path=customXml/itemProps1.xml><?xml version="1.0" encoding="utf-8"?>
-<ds:datastoreItem xmlns:ds="http://schemas.openxmlformats.org/officeDocument/2006/customXml" ds:itemID="{6B803BE2-DFAB-4D36-81A7-5AA94C213FA5}">
+<ds:datastoreItem xmlns:ds="http://schemas.openxmlformats.org/officeDocument/2006/customXml" ds:itemID="{CBB276B6-9F7C-479F-82FB-031A602F83A5}">
   <ds:schemaRefs>
     <ds:schemaRef ds:uri="http://schemas.openxmlformats.org/officeDocument/2006/bibliography"/>
   </ds:schemaRefs>

</xml_diff>